<commit_message>
added the CSCW DC papers
</commit_message>
<xml_diff>
--- a/files/SenuriWijenayake2020_NoPhone.docx
+++ b/files/SenuriWijenayake2020_NoPhone.docx
@@ -16,15 +16,15 @@
         <mc:AlternateContent>
           <mc:Choice Requires="wpg">
             <w:drawing>
-              <wp:anchor distT="0" distB="0" distL="114300" distR="114300" simplePos="0" relativeHeight="251627008" behindDoc="0" locked="0" layoutInCell="1" allowOverlap="1" wp14:anchorId="42B6B703" wp14:editId="026D72F2">
+              <wp:anchor distT="0" distB="0" distL="114300" distR="114300" simplePos="0" relativeHeight="251627008" behindDoc="0" locked="0" layoutInCell="1" allowOverlap="1" wp14:anchorId="42B6B703" wp14:editId="28C7FB21">
                 <wp:simplePos x="0" y="0"/>
                 <wp:positionH relativeFrom="column">
-                  <wp:posOffset>-711200</wp:posOffset>
+                  <wp:posOffset>-713232</wp:posOffset>
                 </wp:positionH>
                 <wp:positionV relativeFrom="paragraph">
-                  <wp:posOffset>156308</wp:posOffset>
+                  <wp:posOffset>155448</wp:posOffset>
                 </wp:positionV>
-                <wp:extent cx="7367270" cy="2040440"/>
+                <wp:extent cx="7157720" cy="2040440"/>
                 <wp:effectExtent l="0" t="0" r="0" b="0"/>
                 <wp:wrapNone/>
                 <wp:docPr id="70" name="Group 70"/>
@@ -36,9 +36,9 @@
                       <wpg:grpSpPr>
                         <a:xfrm>
                           <a:off x="0" y="0"/>
-                          <a:ext cx="7367270" cy="2040440"/>
+                          <a:ext cx="7157720" cy="2040440"/>
                           <a:chOff x="0" y="0"/>
-                          <a:chExt cx="7367270" cy="2040440"/>
+                          <a:chExt cx="7157720" cy="2040440"/>
                         </a:xfrm>
                       </wpg:grpSpPr>
                       <wps:wsp>
@@ -442,7 +442,7 @@
                         </pic:blipFill>
                         <pic:spPr>
                           <a:xfrm>
-                            <a:off x="5072185" y="15630"/>
+                            <a:off x="4560121" y="15630"/>
                             <a:ext cx="255905" cy="255270"/>
                           </a:xfrm>
                           <a:prstGeom prst="rect">
@@ -471,7 +471,7 @@
                         </pic:blipFill>
                         <pic:spPr>
                           <a:xfrm>
-                            <a:off x="2844800" y="7815"/>
+                            <a:off x="2332736" y="7815"/>
                             <a:ext cx="255905" cy="255270"/>
                           </a:xfrm>
                           <a:prstGeom prst="rect">
@@ -501,7 +501,7 @@
                               <w:pPr>
                                 <w:rPr>
                                   <w:rFonts w:ascii="Times New Roman" w:hAnsi="Times New Roman" w:cs="Times New Roman"/>
-                                  <w:color w:val="2F5496" w:themeColor="accent1" w:themeShade="BF"/>
+                                  <w:color w:val="4472C4" w:themeColor="accent1"/>
                                 </w:rPr>
                               </w:pPr>
                               <w:hyperlink r:id="rId10" w:history="1">
@@ -509,10 +509,28 @@
                                   <w:rPr>
                                     <w:rStyle w:val="Hyperlink"/>
                                     <w:rFonts w:ascii="Times New Roman" w:hAnsi="Times New Roman" w:cs="Times New Roman"/>
-                                    <w:color w:val="2F5496" w:themeColor="accent1" w:themeShade="BF"/>
+                                    <w:color w:val="4472C4" w:themeColor="accent1"/>
                                     <w:u w:val="none"/>
                                   </w:rPr>
-                                  <w:t>swijenayake@student.unimelb.edu.au</w:t>
+                                  <w:t>wijenayakes@unim</w:t>
+                                </w:r>
+                                <w:r>
+                                  <w:rPr>
+                                    <w:rStyle w:val="Hyperlink"/>
+                                    <w:rFonts w:ascii="Times New Roman" w:hAnsi="Times New Roman" w:cs="Times New Roman"/>
+                                    <w:color w:val="4472C4" w:themeColor="accent1"/>
+                                    <w:u w:val="none"/>
+                                  </w:rPr>
+                                  <w:t>e</w:t>
+                                </w:r>
+                                <w:r>
+                                  <w:rPr>
+                                    <w:rStyle w:val="Hyperlink"/>
+                                    <w:rFonts w:ascii="Times New Roman" w:hAnsi="Times New Roman" w:cs="Times New Roman"/>
+                                    <w:color w:val="4472C4" w:themeColor="accent1"/>
+                                    <w:u w:val="none"/>
+                                  </w:rPr>
+                                  <w:t>lb.edu.au</w:t>
                                 </w:r>
                               </w:hyperlink>
                             </w:p>
@@ -530,7 +548,7 @@
                         <wps:cNvSpPr txBox="1"/>
                         <wps:spPr>
                           <a:xfrm>
-                            <a:off x="5384800" y="0"/>
+                            <a:off x="4872736" y="0"/>
                             <a:ext cx="1982470" cy="306705"/>
                           </a:xfrm>
                           <a:prstGeom prst="rect">
@@ -559,25 +577,7 @@
                                     <w:color w:val="2F5496" w:themeColor="accent1" w:themeShade="BF"/>
                                     <w:u w:val="none"/>
                                   </w:rPr>
-                                  <w:t>sen</w:t>
-                                </w:r>
-                                <w:r>
-                                  <w:rPr>
-                                    <w:rStyle w:val="Hyperlink"/>
-                                    <w:rFonts w:ascii="Times New Roman" w:hAnsi="Times New Roman" w:cs="Times New Roman"/>
-                                    <w:color w:val="2F5496" w:themeColor="accent1" w:themeShade="BF"/>
-                                    <w:u w:val="none"/>
-                                  </w:rPr>
-                                  <w:t>u</w:t>
-                                </w:r>
-                                <w:r>
-                                  <w:rPr>
-                                    <w:rStyle w:val="Hyperlink"/>
-                                    <w:rFonts w:ascii="Times New Roman" w:hAnsi="Times New Roman" w:cs="Times New Roman"/>
-                                    <w:color w:val="2F5496" w:themeColor="accent1" w:themeShade="BF"/>
-                                    <w:u w:val="none"/>
-                                  </w:rPr>
-                                  <w:t>riwijenayake</w:t>
+                                  <w:t>senuriwijenayake</w:t>
                                 </w:r>
                                 <w:proofErr w:type="spellEnd"/>
                               </w:hyperlink>
@@ -596,7 +596,7 @@
                         <wps:cNvSpPr txBox="1"/>
                         <wps:spPr>
                           <a:xfrm>
-                            <a:off x="3141785" y="0"/>
+                            <a:off x="2629721" y="0"/>
                             <a:ext cx="1814830" cy="306705"/>
                           </a:xfrm>
                           <a:prstGeom prst="rect">
@@ -616,33 +616,35 @@
                                   <w:color w:val="2F5496" w:themeColor="accent1" w:themeShade="BF"/>
                                 </w:rPr>
                               </w:pPr>
-                              <w:r>
-                                <w:fldChar w:fldCharType="begin"/>
-                              </w:r>
-                              <w:r>
-                                <w:instrText xml:space="preserve"> HYPERLINK "https://www.senuriwijenayake.com/" </w:instrText>
-                              </w:r>
-                              <w:r>
-                                <w:fldChar w:fldCharType="separate"/>
-                              </w:r>
-                              <w:r>
-                                <w:rPr>
-                                  <w:rStyle w:val="Hyperlink"/>
-                                  <w:rFonts w:ascii="Times New Roman" w:hAnsi="Times New Roman" w:cs="Times New Roman"/>
-                                  <w:color w:val="2F5496" w:themeColor="accent1" w:themeShade="BF"/>
-                                  <w:u w:val="none"/>
-                                </w:rPr>
-                                <w:t>www.senuriwijenayake.com</w:t>
-                              </w:r>
-                              <w:r>
-                                <w:rPr>
-                                  <w:rStyle w:val="Hyperlink"/>
-                                  <w:rFonts w:ascii="Times New Roman" w:hAnsi="Times New Roman" w:cs="Times New Roman"/>
-                                  <w:color w:val="2F5496" w:themeColor="accent1" w:themeShade="BF"/>
-                                  <w:u w:val="none"/>
-                                </w:rPr>
-                                <w:fldChar w:fldCharType="end"/>
-                              </w:r>
+                              <w:hyperlink r:id="rId12" w:history="1">
+                                <w:r>
+                                  <w:rPr>
+                                    <w:rStyle w:val="Hyperlink"/>
+                                    <w:rFonts w:ascii="Times New Roman" w:hAnsi="Times New Roman" w:cs="Times New Roman"/>
+                                    <w:color w:val="2F5496" w:themeColor="accent1" w:themeShade="BF"/>
+                                    <w:u w:val="none"/>
+                                  </w:rPr>
+                                  <w:t>www.senuriwijen</w:t>
+                                </w:r>
+                                <w:r>
+                                  <w:rPr>
+                                    <w:rStyle w:val="Hyperlink"/>
+                                    <w:rFonts w:ascii="Times New Roman" w:hAnsi="Times New Roman" w:cs="Times New Roman"/>
+                                    <w:color w:val="2F5496" w:themeColor="accent1" w:themeShade="BF"/>
+                                    <w:u w:val="none"/>
+                                  </w:rPr>
+                                  <w:t>a</w:t>
+                                </w:r>
+                                <w:r>
+                                  <w:rPr>
+                                    <w:rStyle w:val="Hyperlink"/>
+                                    <w:rFonts w:ascii="Times New Roman" w:hAnsi="Times New Roman" w:cs="Times New Roman"/>
+                                    <w:color w:val="2F5496" w:themeColor="accent1" w:themeShade="BF"/>
+                                    <w:u w:val="none"/>
+                                  </w:rPr>
+                                  <w:t>yake.com</w:t>
+                                </w:r>
+                              </w:hyperlink>
                             </w:p>
                           </w:txbxContent>
                         </wps:txbx>
@@ -656,12 +658,15 @@
                     </wpg:wgp>
                   </a:graphicData>
                 </a:graphic>
+                <wp14:sizeRelH relativeFrom="margin">
+                  <wp14:pctWidth>0</wp14:pctWidth>
+                </wp14:sizeRelH>
               </wp:anchor>
             </w:drawing>
           </mc:Choice>
           <mc:Fallback>
             <w:pict>
-              <v:group w14:anchorId="42B6B703" id="Group 70" o:spid="_x0000_s1026" style="position:absolute;margin-left:-56pt;margin-top:12.3pt;width:580.1pt;height:160.65pt;z-index:251627008" coordsize="73672,20404" o:gfxdata="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">
+              <v:group w14:anchorId="42B6B703" id="Group 70" o:spid="_x0000_s1026" style="position:absolute;margin-left:-56.15pt;margin-top:12.25pt;width:563.6pt;height:160.65pt;z-index:251627008;mso-width-relative:margin" coordsize="71577,20404" o:gfxdata="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">
                 <v:shapetype id="_x0000_t202" coordsize="21600,21600" o:spt="202" path="m,l,21600r21600,l21600,xe">
                   <v:stroke joinstyle="miter"/>
                   <v:path gradientshapeok="t" o:connecttype="rect"/>
@@ -1016,13 +1021,13 @@
                   <o:lock v:ext="edit" aspectratio="t"/>
                 </v:shapetype>
                 <v:shape id="Picture 117" o:spid="_x0000_s1028" type="#_x0000_t75" alt="A close up of a logo&#10;&#10;Description automatically generated" style="position:absolute;left:1172;top:156;width:2559;height:2553;visibility:visible;mso-wrap-style:square" o:gfxdata="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">
-                  <v:imagedata r:id="rId12" o:title="A close up of a logo&#10;&#10;Description automatically generated"/>
-                </v:shape>
-                <v:shape id="Picture 116" o:spid="_x0000_s1029" type="#_x0000_t75" alt="A close up of a logo&#10;&#10;Description automatically generated" style="position:absolute;left:50721;top:156;width:2559;height:2553;visibility:visible;mso-wrap-style:square" o:gfxdata="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">
                   <v:imagedata r:id="rId13" o:title="A close up of a logo&#10;&#10;Description automatically generated"/>
                 </v:shape>
-                <v:shape id="Picture 115" o:spid="_x0000_s1030" type="#_x0000_t75" alt="A close up of a logo&#10;&#10;Description automatically generated" style="position:absolute;left:28448;top:78;width:2559;height:2552;visibility:visible;mso-wrap-style:square" o:gfxdata="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">
+                <v:shape id="Picture 116" o:spid="_x0000_s1029" type="#_x0000_t75" alt="A close up of a logo&#10;&#10;Description automatically generated" style="position:absolute;left:45601;top:156;width:2559;height:2553;visibility:visible;mso-wrap-style:square" o:gfxdata="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">
                   <v:imagedata r:id="rId14" o:title="A close up of a logo&#10;&#10;Description automatically generated"/>
+                </v:shape>
+                <v:shape id="Picture 115" o:spid="_x0000_s1030" type="#_x0000_t75" alt="A close up of a logo&#10;&#10;Description automatically generated" style="position:absolute;left:23327;top:78;width:2559;height:2552;visibility:visible;mso-wrap-style:square" o:gfxdata="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">
+                  <v:imagedata r:id="rId15" o:title="A close up of a logo&#10;&#10;Description automatically generated"/>
                 </v:shape>
                 <v:shape id="Text Box 104" o:spid="_x0000_s1031" type="#_x0000_t202" style="position:absolute;left:4142;top:78;width:24688;height:3067;visibility:visible;mso-wrap-style:square;v-text-anchor:top" o:gfxdata="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" filled="f" stroked="f" strokeweight=".5pt">
                   <v:textbox>
@@ -1031,25 +1036,43 @@
                         <w:pPr>
                           <w:rPr>
                             <w:rFonts w:ascii="Times New Roman" w:hAnsi="Times New Roman" w:cs="Times New Roman"/>
-                            <w:color w:val="2F5496" w:themeColor="accent1" w:themeShade="BF"/>
+                            <w:color w:val="4472C4" w:themeColor="accent1"/>
                           </w:rPr>
                         </w:pPr>
-                        <w:hyperlink r:id="rId15" w:history="1">
+                        <w:hyperlink r:id="rId16" w:history="1">
                           <w:r>
                             <w:rPr>
                               <w:rStyle w:val="Hyperlink"/>
                               <w:rFonts w:ascii="Times New Roman" w:hAnsi="Times New Roman" w:cs="Times New Roman"/>
-                              <w:color w:val="2F5496" w:themeColor="accent1" w:themeShade="BF"/>
+                              <w:color w:val="4472C4" w:themeColor="accent1"/>
                               <w:u w:val="none"/>
                             </w:rPr>
-                            <w:t>swijenayake@student.unimelb.edu.au</w:t>
+                            <w:t>wijenayakes@unim</w:t>
+                          </w:r>
+                          <w:r>
+                            <w:rPr>
+                              <w:rStyle w:val="Hyperlink"/>
+                              <w:rFonts w:ascii="Times New Roman" w:hAnsi="Times New Roman" w:cs="Times New Roman"/>
+                              <w:color w:val="4472C4" w:themeColor="accent1"/>
+                              <w:u w:val="none"/>
+                            </w:rPr>
+                            <w:t>e</w:t>
+                          </w:r>
+                          <w:r>
+                            <w:rPr>
+                              <w:rStyle w:val="Hyperlink"/>
+                              <w:rFonts w:ascii="Times New Roman" w:hAnsi="Times New Roman" w:cs="Times New Roman"/>
+                              <w:color w:val="4472C4" w:themeColor="accent1"/>
+                              <w:u w:val="none"/>
+                            </w:rPr>
+                            <w:t>lb.edu.au</w:t>
                           </w:r>
                         </w:hyperlink>
                       </w:p>
                     </w:txbxContent>
                   </v:textbox>
                 </v:shape>
-                <v:shape id="Text Box 14" o:spid="_x0000_s1032" type="#_x0000_t202" style="position:absolute;left:53848;width:19824;height:3067;visibility:visible;mso-wrap-style:square;v-text-anchor:top" o:gfxdata="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" filled="f" stroked="f" strokeweight=".5pt">
+                <v:shape id="Text Box 14" o:spid="_x0000_s1032" type="#_x0000_t202" style="position:absolute;left:48727;width:19825;height:3067;visibility:visible;mso-wrap-style:square;v-text-anchor:top" o:gfxdata="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" filled="f" stroked="f" strokeweight=".5pt">
                   <v:textbox>
                     <w:txbxContent>
                       <w:p>
@@ -1059,7 +1082,7 @@
                             <w:color w:val="2F5496" w:themeColor="accent1" w:themeShade="BF"/>
                           </w:rPr>
                         </w:pPr>
-                        <w:hyperlink r:id="rId16" w:history="1">
+                        <w:hyperlink r:id="rId17" w:history="1">
                           <w:proofErr w:type="spellStart"/>
                           <w:r>
                             <w:rPr>
@@ -1068,7 +1091,33 @@
                               <w:color w:val="2F5496" w:themeColor="accent1" w:themeShade="BF"/>
                               <w:u w:val="none"/>
                             </w:rPr>
-                            <w:t>sen</w:t>
+                            <w:t>senuriwijenayake</w:t>
+                          </w:r>
+                          <w:proofErr w:type="spellEnd"/>
+                        </w:hyperlink>
+                      </w:p>
+                    </w:txbxContent>
+                  </v:textbox>
+                </v:shape>
+                <v:shape id="Text Box 19" o:spid="_x0000_s1033" type="#_x0000_t202" style="position:absolute;left:26297;width:18148;height:3067;visibility:visible;mso-wrap-style:square;v-text-anchor:top" o:gfxdata="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" filled="f" stroked="f" strokeweight=".5pt">
+                  <v:textbox>
+                    <w:txbxContent>
+                      <w:p>
+                        <w:pPr>
+                          <w:rPr>
+                            <w:rFonts w:ascii="Times New Roman" w:hAnsi="Times New Roman" w:cs="Times New Roman"/>
+                            <w:color w:val="2F5496" w:themeColor="accent1" w:themeShade="BF"/>
+                          </w:rPr>
+                        </w:pPr>
+                        <w:hyperlink r:id="rId18" w:history="1">
+                          <w:r>
+                            <w:rPr>
+                              <w:rStyle w:val="Hyperlink"/>
+                              <w:rFonts w:ascii="Times New Roman" w:hAnsi="Times New Roman" w:cs="Times New Roman"/>
+                              <w:color w:val="2F5496" w:themeColor="accent1" w:themeShade="BF"/>
+                              <w:u w:val="none"/>
+                            </w:rPr>
+                            <w:t>www.senuriwijen</w:t>
                           </w:r>
                           <w:r>
                             <w:rPr>
@@ -1077,7 +1126,7 @@
                               <w:color w:val="2F5496" w:themeColor="accent1" w:themeShade="BF"/>
                               <w:u w:val="none"/>
                             </w:rPr>
-                            <w:t>u</w:t>
+                            <w:t>a</w:t>
                           </w:r>
                           <w:r>
                             <w:rPr>
@@ -1086,51 +1135,9 @@
                               <w:color w:val="2F5496" w:themeColor="accent1" w:themeShade="BF"/>
                               <w:u w:val="none"/>
                             </w:rPr>
-                            <w:t>riwijenayake</w:t>
+                            <w:t>yake.com</w:t>
                           </w:r>
-                          <w:proofErr w:type="spellEnd"/>
                         </w:hyperlink>
-                      </w:p>
-                    </w:txbxContent>
-                  </v:textbox>
-                </v:shape>
-                <v:shape id="Text Box 19" o:spid="_x0000_s1033" type="#_x0000_t202" style="position:absolute;left:31417;width:18149;height:3067;visibility:visible;mso-wrap-style:square;v-text-anchor:top" o:gfxdata="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" filled="f" stroked="f" strokeweight=".5pt">
-                  <v:textbox>
-                    <w:txbxContent>
-                      <w:p>
-                        <w:pPr>
-                          <w:rPr>
-                            <w:rFonts w:ascii="Times New Roman" w:hAnsi="Times New Roman" w:cs="Times New Roman"/>
-                            <w:color w:val="2F5496" w:themeColor="accent1" w:themeShade="BF"/>
-                          </w:rPr>
-                        </w:pPr>
-                        <w:r>
-                          <w:fldChar w:fldCharType="begin"/>
-                        </w:r>
-                        <w:r>
-                          <w:instrText xml:space="preserve"> HYPERLINK "https://www.senuriwijenayake.com/" </w:instrText>
-                        </w:r>
-                        <w:r>
-                          <w:fldChar w:fldCharType="separate"/>
-                        </w:r>
-                        <w:r>
-                          <w:rPr>
-                            <w:rStyle w:val="Hyperlink"/>
-                            <w:rFonts w:ascii="Times New Roman" w:hAnsi="Times New Roman" w:cs="Times New Roman"/>
-                            <w:color w:val="2F5496" w:themeColor="accent1" w:themeShade="BF"/>
-                            <w:u w:val="none"/>
-                          </w:rPr>
-                          <w:t>www.senuriwijenayake.com</w:t>
-                        </w:r>
-                        <w:r>
-                          <w:rPr>
-                            <w:rStyle w:val="Hyperlink"/>
-                            <w:rFonts w:ascii="Times New Roman" w:hAnsi="Times New Roman" w:cs="Times New Roman"/>
-                            <w:color w:val="2F5496" w:themeColor="accent1" w:themeShade="BF"/>
-                            <w:u w:val="none"/>
-                          </w:rPr>
-                          <w:fldChar w:fldCharType="end"/>
-                        </w:r>
                       </w:p>
                     </w:txbxContent>
                   </v:textbox>
@@ -1567,6 +1574,950 @@
         <mc:AlternateContent>
           <mc:Choice Requires="wps">
             <w:drawing>
+              <wp:anchor distT="0" distB="0" distL="114300" distR="114300" simplePos="0" relativeHeight="251634176" behindDoc="0" locked="0" layoutInCell="1" allowOverlap="1" wp14:anchorId="13DD8369" wp14:editId="6452FF4E">
+                <wp:simplePos x="0" y="0"/>
+                <wp:positionH relativeFrom="column">
+                  <wp:posOffset>4427855</wp:posOffset>
+                </wp:positionH>
+                <wp:positionV relativeFrom="paragraph">
+                  <wp:posOffset>7525004</wp:posOffset>
+                </wp:positionV>
+                <wp:extent cx="2077720" cy="267335"/>
+                <wp:effectExtent l="0" t="0" r="0" b="0"/>
+                <wp:wrapNone/>
+                <wp:docPr id="48" name="Text Box 48"/>
+                <wp:cNvGraphicFramePr/>
+                <a:graphic xmlns:a="http://schemas.openxmlformats.org/drawingml/2006/main">
+                  <a:graphicData uri="http://schemas.microsoft.com/office/word/2010/wordprocessingShape">
+                    <wps:wsp>
+                      <wps:cNvSpPr txBox="1"/>
+                      <wps:spPr>
+                        <a:xfrm>
+                          <a:off x="0" y="0"/>
+                          <a:ext cx="2077720" cy="267335"/>
+                        </a:xfrm>
+                        <a:prstGeom prst="rect">
+                          <a:avLst/>
+                        </a:prstGeom>
+                        <a:noFill/>
+                        <a:ln w="6350">
+                          <a:noFill/>
+                        </a:ln>
+                      </wps:spPr>
+                      <wps:txbx>
+                        <w:txbxContent>
+                          <w:p>
+                            <w:pPr>
+                              <w:jc w:val="right"/>
+                              <w:rPr>
+                                <w:rFonts w:ascii="Times New Roman" w:hAnsi="Times New Roman" w:cs="Times New Roman"/>
+                                <w:b/>
+                                <w:bCs/>
+                                <w:color w:val="B38A31"/>
+                              </w:rPr>
+                            </w:pPr>
+                            <w:r>
+                              <w:rPr>
+                                <w:rFonts w:ascii="Times New Roman" w:hAnsi="Times New Roman" w:cs="Times New Roman"/>
+                                <w:b/>
+                                <w:bCs/>
+                                <w:color w:val="B38A31"/>
+                              </w:rPr>
+                              <w:t>Aug</w:t>
+                            </w:r>
+                            <w:r>
+                              <w:rPr>
+                                <w:rFonts w:ascii="Times New Roman" w:hAnsi="Times New Roman" w:cs="Times New Roman"/>
+                                <w:b/>
+                                <w:bCs/>
+                                <w:color w:val="B38A31"/>
+                              </w:rPr>
+                              <w:t xml:space="preserve"> 201</w:t>
+                            </w:r>
+                            <w:r>
+                              <w:rPr>
+                                <w:rFonts w:ascii="Times New Roman" w:hAnsi="Times New Roman" w:cs="Times New Roman"/>
+                                <w:b/>
+                                <w:bCs/>
+                                <w:color w:val="B38A31"/>
+                              </w:rPr>
+                              <w:t>7</w:t>
+                            </w:r>
+                            <w:r>
+                              <w:rPr>
+                                <w:rFonts w:ascii="Times New Roman" w:hAnsi="Times New Roman" w:cs="Times New Roman"/>
+                                <w:b/>
+                                <w:bCs/>
+                                <w:color w:val="B38A31"/>
+                              </w:rPr>
+                              <w:t xml:space="preserve"> </w:t>
+                            </w:r>
+                            <w:r>
+                              <w:rPr>
+                                <w:rFonts w:ascii="Times New Roman" w:hAnsi="Times New Roman" w:cs="Times New Roman"/>
+                                <w:b/>
+                                <w:bCs/>
+                                <w:color w:val="B38A31"/>
+                              </w:rPr>
+                              <w:t xml:space="preserve">– </w:t>
+                            </w:r>
+                            <w:r>
+                              <w:rPr>
+                                <w:rFonts w:ascii="Times New Roman" w:hAnsi="Times New Roman" w:cs="Times New Roman"/>
+                                <w:b/>
+                                <w:bCs/>
+                                <w:color w:val="B38A31"/>
+                              </w:rPr>
+                              <w:t>Jun 2018</w:t>
+                            </w:r>
+                          </w:p>
+                        </w:txbxContent>
+                      </wps:txbx>
+                      <wps:bodyPr rot="0" spcFirstLastPara="0" vertOverflow="overflow" horzOverflow="overflow" vert="horz" wrap="square" lIns="91440" tIns="45720" rIns="91440" bIns="45720" numCol="1" spcCol="0" rtlCol="0" fromWordArt="0" anchor="t" anchorCtr="0" forceAA="0" compatLnSpc="1">
+                        <a:prstTxWarp prst="textNoShape">
+                          <a:avLst/>
+                        </a:prstTxWarp>
+                        <a:noAutofit/>
+                      </wps:bodyPr>
+                    </wps:wsp>
+                  </a:graphicData>
+                </a:graphic>
+              </wp:anchor>
+            </w:drawing>
+          </mc:Choice>
+          <mc:Fallback>
+            <w:pict>
+              <v:shape w14:anchorId="13DD8369" id="Text Box 48" o:spid="_x0000_s1037" type="#_x0000_t202" style="position:absolute;margin-left:348.65pt;margin-top:592.5pt;width:163.6pt;height:21.05pt;z-index:251634176;visibility:visible;mso-wrap-style:square;mso-wrap-distance-left:9pt;mso-wrap-distance-top:0;mso-wrap-distance-right:9pt;mso-wrap-distance-bottom:0;mso-position-horizontal:absolute;mso-position-horizontal-relative:text;mso-position-vertical:absolute;mso-position-vertical-relative:text;v-text-anchor:top" o:gfxdata="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" filled="f" stroked="f" strokeweight=".5pt">
+                <v:textbox>
+                  <w:txbxContent>
+                    <w:p>
+                      <w:pPr>
+                        <w:jc w:val="right"/>
+                        <w:rPr>
+                          <w:rFonts w:ascii="Times New Roman" w:hAnsi="Times New Roman" w:cs="Times New Roman"/>
+                          <w:b/>
+                          <w:bCs/>
+                          <w:color w:val="B38A31"/>
+                        </w:rPr>
+                      </w:pPr>
+                      <w:r>
+                        <w:rPr>
+                          <w:rFonts w:ascii="Times New Roman" w:hAnsi="Times New Roman" w:cs="Times New Roman"/>
+                          <w:b/>
+                          <w:bCs/>
+                          <w:color w:val="B38A31"/>
+                        </w:rPr>
+                        <w:t>Aug</w:t>
+                      </w:r>
+                      <w:r>
+                        <w:rPr>
+                          <w:rFonts w:ascii="Times New Roman" w:hAnsi="Times New Roman" w:cs="Times New Roman"/>
+                          <w:b/>
+                          <w:bCs/>
+                          <w:color w:val="B38A31"/>
+                        </w:rPr>
+                        <w:t xml:space="preserve"> 201</w:t>
+                      </w:r>
+                      <w:r>
+                        <w:rPr>
+                          <w:rFonts w:ascii="Times New Roman" w:hAnsi="Times New Roman" w:cs="Times New Roman"/>
+                          <w:b/>
+                          <w:bCs/>
+                          <w:color w:val="B38A31"/>
+                        </w:rPr>
+                        <w:t>7</w:t>
+                      </w:r>
+                      <w:r>
+                        <w:rPr>
+                          <w:rFonts w:ascii="Times New Roman" w:hAnsi="Times New Roman" w:cs="Times New Roman"/>
+                          <w:b/>
+                          <w:bCs/>
+                          <w:color w:val="B38A31"/>
+                        </w:rPr>
+                        <w:t xml:space="preserve"> </w:t>
+                      </w:r>
+                      <w:r>
+                        <w:rPr>
+                          <w:rFonts w:ascii="Times New Roman" w:hAnsi="Times New Roman" w:cs="Times New Roman"/>
+                          <w:b/>
+                          <w:bCs/>
+                          <w:color w:val="B38A31"/>
+                        </w:rPr>
+                        <w:t xml:space="preserve">– </w:t>
+                      </w:r>
+                      <w:r>
+                        <w:rPr>
+                          <w:rFonts w:ascii="Times New Roman" w:hAnsi="Times New Roman" w:cs="Times New Roman"/>
+                          <w:b/>
+                          <w:bCs/>
+                          <w:color w:val="B38A31"/>
+                        </w:rPr>
+                        <w:t>Jun 2018</w:t>
+                      </w:r>
+                    </w:p>
+                  </w:txbxContent>
+                </v:textbox>
+              </v:shape>
+            </w:pict>
+          </mc:Fallback>
+        </mc:AlternateContent>
+      </w:r>
+      <w:r>
+        <w:rPr>
+          <w:rFonts w:ascii="Times New Roman" w:hAnsi="Times New Roman" w:cs="Times New Roman"/>
+          <w:noProof/>
+        </w:rPr>
+        <mc:AlternateContent>
+          <mc:Choice Requires="wps">
+            <w:drawing>
+              <wp:anchor distT="0" distB="0" distL="114300" distR="114300" simplePos="0" relativeHeight="251633152" behindDoc="0" locked="0" layoutInCell="1" allowOverlap="1" wp14:anchorId="5B0C7D66" wp14:editId="0704E613">
+                <wp:simplePos x="0" y="0"/>
+                <wp:positionH relativeFrom="column">
+                  <wp:posOffset>-651510</wp:posOffset>
+                </wp:positionH>
+                <wp:positionV relativeFrom="paragraph">
+                  <wp:posOffset>7542403</wp:posOffset>
+                </wp:positionV>
+                <wp:extent cx="7147560" cy="1734185"/>
+                <wp:effectExtent l="0" t="0" r="0" b="0"/>
+                <wp:wrapNone/>
+                <wp:docPr id="47" name="Text Box 47"/>
+                <wp:cNvGraphicFramePr/>
+                <a:graphic xmlns:a="http://schemas.openxmlformats.org/drawingml/2006/main">
+                  <a:graphicData uri="http://schemas.microsoft.com/office/word/2010/wordprocessingShape">
+                    <wps:wsp>
+                      <wps:cNvSpPr txBox="1"/>
+                      <wps:spPr>
+                        <a:xfrm>
+                          <a:off x="0" y="0"/>
+                          <a:ext cx="7147560" cy="1734185"/>
+                        </a:xfrm>
+                        <a:prstGeom prst="rect">
+                          <a:avLst/>
+                        </a:prstGeom>
+                        <a:noFill/>
+                        <a:ln w="6350">
+                          <a:noFill/>
+                        </a:ln>
+                      </wps:spPr>
+                      <wps:txbx>
+                        <w:txbxContent>
+                          <w:p>
+                            <w:pPr>
+                              <w:rPr>
+                                <w:rFonts w:ascii="Times New Roman" w:hAnsi="Times New Roman" w:cs="Times New Roman"/>
+                                <w:b/>
+                                <w:color w:val="2F5496" w:themeColor="accent1" w:themeShade="BF"/>
+                              </w:rPr>
+                            </w:pPr>
+                            <w:r>
+                              <w:rPr>
+                                <w:rFonts w:ascii="Times New Roman" w:hAnsi="Times New Roman" w:cs="Times New Roman"/>
+                                <w:b/>
+                                <w:color w:val="2F5496" w:themeColor="accent1" w:themeShade="BF"/>
+                              </w:rPr>
+                              <w:t>Full Stack Developer</w:t>
+                            </w:r>
+                          </w:p>
+                          <w:p>
+                            <w:pPr>
+                              <w:spacing w:line="360" w:lineRule="auto"/>
+                              <w:rPr>
+                                <w:rFonts w:ascii="Times New Roman" w:hAnsi="Times New Roman" w:cs="Times New Roman"/>
+                                <w:bCs/>
+                                <w:sz w:val="21"/>
+                                <w:szCs w:val="22"/>
+                              </w:rPr>
+                            </w:pPr>
+                            <w:proofErr w:type="spellStart"/>
+                            <w:r>
+                              <w:rPr>
+                                <w:rFonts w:ascii="Times New Roman" w:hAnsi="Times New Roman" w:cs="Times New Roman"/>
+                                <w:bCs/>
+                                <w:sz w:val="21"/>
+                                <w:szCs w:val="22"/>
+                              </w:rPr>
+                              <w:t>Tracified</w:t>
+                            </w:r>
+                            <w:proofErr w:type="spellEnd"/>
+                            <w:r>
+                              <w:rPr>
+                                <w:rFonts w:ascii="Times New Roman" w:hAnsi="Times New Roman" w:cs="Times New Roman"/>
+                                <w:bCs/>
+                                <w:sz w:val="21"/>
+                                <w:szCs w:val="22"/>
+                              </w:rPr>
+                              <w:t>, 99X Technology, Sri Lanka.</w:t>
+                            </w:r>
+                          </w:p>
+                          <w:p>
+                            <w:pPr>
+                              <w:pStyle w:val="ListParagraph"/>
+                              <w:numPr>
+                                <w:ilvl w:val="0"/>
+                                <w:numId w:val="6"/>
+                              </w:numPr>
+                              <w:rPr>
+                                <w:rFonts w:ascii="Times New Roman" w:hAnsi="Times New Roman" w:cs="Times New Roman"/>
+                                <w:szCs w:val="22"/>
+                              </w:rPr>
+                            </w:pPr>
+                            <w:r>
+                              <w:rPr>
+                                <w:rFonts w:ascii="Times New Roman" w:hAnsi="Times New Roman" w:cs="Times New Roman"/>
+                                <w:color w:val="000000"/>
+                                <w:sz w:val="21"/>
+                                <w:szCs w:val="22"/>
+                              </w:rPr>
+                              <w:t xml:space="preserve">Based on the concept “Trust </w:t>
+                            </w:r>
+                            <w:r>
+                              <w:rPr>
+                                <w:rFonts w:ascii="Times New Roman" w:hAnsi="Times New Roman" w:cs="Times New Roman"/>
+                                <w:color w:val="000000"/>
+                                <w:sz w:val="21"/>
+                                <w:szCs w:val="22"/>
+                              </w:rPr>
+                              <w:t>T</w:t>
+                            </w:r>
+                            <w:r>
+                              <w:rPr>
+                                <w:rFonts w:ascii="Times New Roman" w:hAnsi="Times New Roman" w:cs="Times New Roman"/>
+                                <w:color w:val="000000"/>
+                                <w:sz w:val="21"/>
+                                <w:szCs w:val="22"/>
+                              </w:rPr>
+                              <w:t xml:space="preserve">hrough Traceability”, </w:t>
+                            </w:r>
+                            <w:hyperlink r:id="rId19" w:history="1">
+                              <w:proofErr w:type="spellStart"/>
+                              <w:r>
+                                <w:rPr>
+                                  <w:rStyle w:val="Hyperlink"/>
+                                  <w:rFonts w:ascii="Times New Roman" w:hAnsi="Times New Roman" w:cs="Times New Roman"/>
+                                  <w:color w:val="2F5496" w:themeColor="accent1" w:themeShade="BF"/>
+                                  <w:sz w:val="21"/>
+                                  <w:szCs w:val="22"/>
+                                  <w:u w:val="none"/>
+                                </w:rPr>
+                                <w:t>Tracified</w:t>
+                              </w:r>
+                              <w:proofErr w:type="spellEnd"/>
+                            </w:hyperlink>
+                            <w:r>
+                              <w:rPr>
+                                <w:rFonts w:ascii="Times New Roman" w:hAnsi="Times New Roman" w:cs="Times New Roman"/>
+                                <w:color w:val="000000"/>
+                                <w:sz w:val="21"/>
+                                <w:szCs w:val="22"/>
+                              </w:rPr>
+                              <w:t xml:space="preserve"> can be used by vendors of premium products (e.g., organic food, gems) to provide transparency into their product’s journey from its origin to the marketplace</w:t>
+                            </w:r>
+                            <w:r>
+                              <w:rPr>
+                                <w:rFonts w:ascii="Times New Roman" w:hAnsi="Times New Roman" w:cs="Times New Roman"/>
+                                <w:color w:val="2F5496" w:themeColor="accent1" w:themeShade="BF"/>
+                                <w:sz w:val="21"/>
+                                <w:szCs w:val="22"/>
+                              </w:rPr>
+                              <w:t xml:space="preserve"> (</w:t>
+                            </w:r>
+                            <w:hyperlink r:id="rId20" w:history="1">
+                              <w:r>
+                                <w:rPr>
+                                  <w:rStyle w:val="Hyperlink"/>
+                                  <w:rFonts w:ascii="Times New Roman" w:hAnsi="Times New Roman" w:cs="Times New Roman"/>
+                                  <w:color w:val="2F5496" w:themeColor="accent1" w:themeShade="BF"/>
+                                  <w:sz w:val="21"/>
+                                  <w:szCs w:val="22"/>
+                                  <w:u w:val="none"/>
+                                </w:rPr>
+                                <w:t>demo</w:t>
+                              </w:r>
+                            </w:hyperlink>
+                            <w:r>
+                              <w:rPr>
+                                <w:rFonts w:ascii="Times New Roman" w:hAnsi="Times New Roman" w:cs="Times New Roman"/>
+                                <w:color w:val="2F5496" w:themeColor="accent1" w:themeShade="BF"/>
+                                <w:sz w:val="21"/>
+                                <w:szCs w:val="22"/>
+                              </w:rPr>
+                              <w:t>).</w:t>
+                            </w:r>
+                          </w:p>
+                          <w:p>
+                            <w:pPr>
+                              <w:pStyle w:val="ListParagraph"/>
+                              <w:numPr>
+                                <w:ilvl w:val="0"/>
+                                <w:numId w:val="6"/>
+                              </w:numPr>
+                              <w:rPr>
+                                <w:rFonts w:ascii="Times New Roman" w:hAnsi="Times New Roman" w:cs="Times New Roman"/>
+                                <w:b/>
+                                <w:bCs/>
+                                <w:color w:val="000000"/>
+                                <w:sz w:val="21"/>
+                                <w:szCs w:val="22"/>
+                              </w:rPr>
+                            </w:pPr>
+                            <w:r>
+                              <w:rPr>
+                                <w:rFonts w:ascii="Times New Roman" w:hAnsi="Times New Roman" w:cs="Times New Roman"/>
+                                <w:b/>
+                                <w:bCs/>
+                                <w:color w:val="000000"/>
+                                <w:sz w:val="21"/>
+                                <w:szCs w:val="22"/>
+                              </w:rPr>
+                              <w:t>Responsibilities:</w:t>
+                            </w:r>
+                          </w:p>
+                          <w:p>
+                            <w:pPr>
+                              <w:pStyle w:val="NormalWeb"/>
+                              <w:numPr>
+                                <w:ilvl w:val="0"/>
+                                <w:numId w:val="7"/>
+                              </w:numPr>
+                              <w:spacing w:before="0" w:beforeAutospacing="0" w:after="0" w:afterAutospacing="0"/>
+                              <w:textAlignment w:val="baseline"/>
+                              <w:rPr>
+                                <w:rFonts w:eastAsia="Calibri"/>
+                                <w:color w:val="000000"/>
+                                <w:sz w:val="21"/>
+                                <w:szCs w:val="22"/>
+                                <w:lang w:eastAsia="en-US"/>
+                              </w:rPr>
+                            </w:pPr>
+                            <w:r>
+                              <w:rPr>
+                                <w:rFonts w:eastAsia="Calibri"/>
+                                <w:color w:val="000000"/>
+                                <w:sz w:val="21"/>
+                                <w:szCs w:val="22"/>
+                                <w:lang w:eastAsia="en-US"/>
+                              </w:rPr>
+                              <w:t xml:space="preserve">Software development using TypeScript, </w:t>
+                            </w:r>
+                            <w:proofErr w:type="spellStart"/>
+                            <w:r>
+                              <w:rPr>
+                                <w:rFonts w:eastAsia="Calibri"/>
+                                <w:color w:val="000000"/>
+                                <w:sz w:val="21"/>
+                                <w:szCs w:val="22"/>
+                                <w:lang w:eastAsia="en-US"/>
+                              </w:rPr>
+                              <w:t>NodeJs</w:t>
+                            </w:r>
+                            <w:proofErr w:type="spellEnd"/>
+                            <w:r>
+                              <w:rPr>
+                                <w:rFonts w:eastAsia="Calibri"/>
+                                <w:color w:val="000000"/>
+                                <w:sz w:val="21"/>
+                                <w:szCs w:val="22"/>
+                                <w:lang w:eastAsia="en-US"/>
+                              </w:rPr>
+                              <w:t xml:space="preserve"> and </w:t>
+                            </w:r>
+                            <w:proofErr w:type="spellStart"/>
+                            <w:r>
+                              <w:rPr>
+                                <w:rFonts w:eastAsia="Calibri"/>
+                                <w:color w:val="000000"/>
+                                <w:sz w:val="21"/>
+                                <w:szCs w:val="22"/>
+                                <w:lang w:eastAsia="en-US"/>
+                              </w:rPr>
+                              <w:t>AngularJs</w:t>
+                            </w:r>
+                            <w:proofErr w:type="spellEnd"/>
+                            <w:r>
+                              <w:rPr>
+                                <w:rFonts w:eastAsia="Calibri"/>
+                                <w:color w:val="000000"/>
+                                <w:sz w:val="21"/>
+                                <w:szCs w:val="22"/>
+                                <w:lang w:eastAsia="en-US"/>
+                              </w:rPr>
+                              <w:t>.</w:t>
+                            </w:r>
+                          </w:p>
+                          <w:p>
+                            <w:pPr>
+                              <w:pStyle w:val="NormalWeb"/>
+                              <w:numPr>
+                                <w:ilvl w:val="0"/>
+                                <w:numId w:val="7"/>
+                              </w:numPr>
+                              <w:spacing w:before="0" w:beforeAutospacing="0" w:after="0" w:afterAutospacing="0"/>
+                              <w:textAlignment w:val="baseline"/>
+                              <w:rPr>
+                                <w:rFonts w:eastAsia="Calibri"/>
+                                <w:color w:val="000000"/>
+                                <w:sz w:val="21"/>
+                                <w:szCs w:val="22"/>
+                                <w:lang w:eastAsia="en-US"/>
+                              </w:rPr>
+                            </w:pPr>
+                            <w:r>
+                              <w:rPr>
+                                <w:rFonts w:eastAsia="Calibri"/>
+                                <w:color w:val="000000"/>
+                                <w:sz w:val="21"/>
+                                <w:szCs w:val="22"/>
+                                <w:lang w:eastAsia="en-US"/>
+                              </w:rPr>
+                              <w:t>Leading a 20+ team of Developers, UX Engineers and Quality Assurance Engineers and overseeing the scrum activi</w:t>
+                            </w:r>
+                            <w:r>
+                              <w:rPr>
+                                <w:rFonts w:eastAsia="Calibri"/>
+                                <w:color w:val="000000"/>
+                                <w:sz w:val="21"/>
+                                <w:szCs w:val="22"/>
+                                <w:lang w:eastAsia="en-US"/>
+                              </w:rPr>
+                              <w:t>ti</w:t>
+                            </w:r>
+                            <w:r>
+                              <w:rPr>
+                                <w:rFonts w:eastAsia="Calibri"/>
+                                <w:color w:val="000000"/>
+                                <w:sz w:val="21"/>
+                                <w:szCs w:val="22"/>
+                                <w:lang w:eastAsia="en-US"/>
+                              </w:rPr>
+                              <w:t>es as the team's Scrum Master.</w:t>
+                            </w:r>
+                          </w:p>
+                          <w:p>
+                            <w:pPr>
+                              <w:pStyle w:val="NormalWeb"/>
+                              <w:numPr>
+                                <w:ilvl w:val="0"/>
+                                <w:numId w:val="7"/>
+                              </w:numPr>
+                              <w:spacing w:before="0" w:beforeAutospacing="0" w:after="0" w:afterAutospacing="0"/>
+                              <w:textAlignment w:val="baseline"/>
+                              <w:rPr>
+                                <w:rFonts w:eastAsia="Calibri"/>
+                                <w:color w:val="000000"/>
+                                <w:sz w:val="21"/>
+                                <w:szCs w:val="22"/>
+                                <w:lang w:eastAsia="en-US"/>
+                              </w:rPr>
+                            </w:pPr>
+                            <w:r>
+                              <w:rPr>
+                                <w:rFonts w:eastAsia="Calibri"/>
+                                <w:color w:val="000000"/>
+                                <w:sz w:val="21"/>
+                                <w:szCs w:val="22"/>
+                                <w:lang w:eastAsia="en-US"/>
+                              </w:rPr>
+                              <w:t>Communicating with current and potential clients for product engineering and customisations.</w:t>
+                            </w:r>
+                          </w:p>
+                          <w:p>
+                            <w:pPr>
+                              <w:pStyle w:val="ListParagraph"/>
+                              <w:ind w:left="1440"/>
+                              <w:rPr>
+                                <w:rFonts w:ascii="Times New Roman" w:hAnsi="Times New Roman" w:cs="Times New Roman"/>
+                                <w:color w:val="000000"/>
+                              </w:rPr>
+                            </w:pPr>
+                          </w:p>
+                          <w:p>
+                            <w:pPr>
+                              <w:rPr>
+                                <w:rFonts w:ascii="Times New Roman" w:hAnsi="Times New Roman" w:cs="Times New Roman"/>
+                                <w:bCs/>
+                                <w:color w:val="38465A"/>
+                              </w:rPr>
+                            </w:pPr>
+                          </w:p>
+                        </w:txbxContent>
+                      </wps:txbx>
+                      <wps:bodyPr rot="0" spcFirstLastPara="0" vertOverflow="overflow" horzOverflow="overflow" vert="horz" wrap="square" lIns="91440" tIns="45720" rIns="91440" bIns="45720" numCol="1" spcCol="0" rtlCol="0" fromWordArt="0" anchor="t" anchorCtr="0" forceAA="0" compatLnSpc="1">
+                        <a:prstTxWarp prst="textNoShape">
+                          <a:avLst/>
+                        </a:prstTxWarp>
+                        <a:noAutofit/>
+                      </wps:bodyPr>
+                    </wps:wsp>
+                  </a:graphicData>
+                </a:graphic>
+                <wp14:sizeRelH relativeFrom="margin">
+                  <wp14:pctWidth>0</wp14:pctWidth>
+                </wp14:sizeRelH>
+                <wp14:sizeRelV relativeFrom="margin">
+                  <wp14:pctHeight>0</wp14:pctHeight>
+                </wp14:sizeRelV>
+              </wp:anchor>
+            </w:drawing>
+          </mc:Choice>
+          <mc:Fallback>
+            <w:pict>
+              <v:shape w14:anchorId="5B0C7D66" id="Text Box 47" o:spid="_x0000_s1038" type="#_x0000_t202" style="position:absolute;margin-left:-51.3pt;margin-top:593.9pt;width:562.8pt;height:136.55pt;z-index:251633152;visibility:visible;mso-wrap-style:square;mso-width-percent:0;mso-height-percent:0;mso-wrap-distance-left:9pt;mso-wrap-distance-top:0;mso-wrap-distance-right:9pt;mso-wrap-distance-bottom:0;mso-position-horizontal:absolute;mso-position-horizontal-relative:text;mso-position-vertical:absolute;mso-position-vertical-relative:text;mso-width-percent:0;mso-height-percent:0;mso-width-relative:margin;mso-height-relative:margin;v-text-anchor:top" o:gfxdata="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" filled="f" stroked="f" strokeweight=".5pt">
+                <v:textbox>
+                  <w:txbxContent>
+                    <w:p>
+                      <w:pPr>
+                        <w:rPr>
+                          <w:rFonts w:ascii="Times New Roman" w:hAnsi="Times New Roman" w:cs="Times New Roman"/>
+                          <w:b/>
+                          <w:color w:val="2F5496" w:themeColor="accent1" w:themeShade="BF"/>
+                        </w:rPr>
+                      </w:pPr>
+                      <w:r>
+                        <w:rPr>
+                          <w:rFonts w:ascii="Times New Roman" w:hAnsi="Times New Roman" w:cs="Times New Roman"/>
+                          <w:b/>
+                          <w:color w:val="2F5496" w:themeColor="accent1" w:themeShade="BF"/>
+                        </w:rPr>
+                        <w:t>Full Stack Developer</w:t>
+                      </w:r>
+                    </w:p>
+                    <w:p>
+                      <w:pPr>
+                        <w:spacing w:line="360" w:lineRule="auto"/>
+                        <w:rPr>
+                          <w:rFonts w:ascii="Times New Roman" w:hAnsi="Times New Roman" w:cs="Times New Roman"/>
+                          <w:bCs/>
+                          <w:sz w:val="21"/>
+                          <w:szCs w:val="22"/>
+                        </w:rPr>
+                      </w:pPr>
+                      <w:proofErr w:type="spellStart"/>
+                      <w:r>
+                        <w:rPr>
+                          <w:rFonts w:ascii="Times New Roman" w:hAnsi="Times New Roman" w:cs="Times New Roman"/>
+                          <w:bCs/>
+                          <w:sz w:val="21"/>
+                          <w:szCs w:val="22"/>
+                        </w:rPr>
+                        <w:t>Tracified</w:t>
+                      </w:r>
+                      <w:proofErr w:type="spellEnd"/>
+                      <w:r>
+                        <w:rPr>
+                          <w:rFonts w:ascii="Times New Roman" w:hAnsi="Times New Roman" w:cs="Times New Roman"/>
+                          <w:bCs/>
+                          <w:sz w:val="21"/>
+                          <w:szCs w:val="22"/>
+                        </w:rPr>
+                        <w:t>, 99X Technology, Sri Lanka.</w:t>
+                      </w:r>
+                    </w:p>
+                    <w:p>
+                      <w:pPr>
+                        <w:pStyle w:val="ListParagraph"/>
+                        <w:numPr>
+                          <w:ilvl w:val="0"/>
+                          <w:numId w:val="6"/>
+                        </w:numPr>
+                        <w:rPr>
+                          <w:rFonts w:ascii="Times New Roman" w:hAnsi="Times New Roman" w:cs="Times New Roman"/>
+                          <w:szCs w:val="22"/>
+                        </w:rPr>
+                      </w:pPr>
+                      <w:r>
+                        <w:rPr>
+                          <w:rFonts w:ascii="Times New Roman" w:hAnsi="Times New Roman" w:cs="Times New Roman"/>
+                          <w:color w:val="000000"/>
+                          <w:sz w:val="21"/>
+                          <w:szCs w:val="22"/>
+                        </w:rPr>
+                        <w:t xml:space="preserve">Based on the concept “Trust </w:t>
+                      </w:r>
+                      <w:r>
+                        <w:rPr>
+                          <w:rFonts w:ascii="Times New Roman" w:hAnsi="Times New Roman" w:cs="Times New Roman"/>
+                          <w:color w:val="000000"/>
+                          <w:sz w:val="21"/>
+                          <w:szCs w:val="22"/>
+                        </w:rPr>
+                        <w:t>T</w:t>
+                      </w:r>
+                      <w:r>
+                        <w:rPr>
+                          <w:rFonts w:ascii="Times New Roman" w:hAnsi="Times New Roman" w:cs="Times New Roman"/>
+                          <w:color w:val="000000"/>
+                          <w:sz w:val="21"/>
+                          <w:szCs w:val="22"/>
+                        </w:rPr>
+                        <w:t xml:space="preserve">hrough Traceability”, </w:t>
+                      </w:r>
+                      <w:hyperlink r:id="rId21" w:history="1">
+                        <w:proofErr w:type="spellStart"/>
+                        <w:r>
+                          <w:rPr>
+                            <w:rStyle w:val="Hyperlink"/>
+                            <w:rFonts w:ascii="Times New Roman" w:hAnsi="Times New Roman" w:cs="Times New Roman"/>
+                            <w:color w:val="2F5496" w:themeColor="accent1" w:themeShade="BF"/>
+                            <w:sz w:val="21"/>
+                            <w:szCs w:val="22"/>
+                            <w:u w:val="none"/>
+                          </w:rPr>
+                          <w:t>Tracified</w:t>
+                        </w:r>
+                        <w:proofErr w:type="spellEnd"/>
+                      </w:hyperlink>
+                      <w:r>
+                        <w:rPr>
+                          <w:rFonts w:ascii="Times New Roman" w:hAnsi="Times New Roman" w:cs="Times New Roman"/>
+                          <w:color w:val="000000"/>
+                          <w:sz w:val="21"/>
+                          <w:szCs w:val="22"/>
+                        </w:rPr>
+                        <w:t xml:space="preserve"> can be used by vendors of premium products (e.g., organic food, gems) to provide transparency into their product’s journey from its origin to the marketplace</w:t>
+                      </w:r>
+                      <w:r>
+                        <w:rPr>
+                          <w:rFonts w:ascii="Times New Roman" w:hAnsi="Times New Roman" w:cs="Times New Roman"/>
+                          <w:color w:val="2F5496" w:themeColor="accent1" w:themeShade="BF"/>
+                          <w:sz w:val="21"/>
+                          <w:szCs w:val="22"/>
+                        </w:rPr>
+                        <w:t xml:space="preserve"> (</w:t>
+                      </w:r>
+                      <w:hyperlink r:id="rId22" w:history="1">
+                        <w:r>
+                          <w:rPr>
+                            <w:rStyle w:val="Hyperlink"/>
+                            <w:rFonts w:ascii="Times New Roman" w:hAnsi="Times New Roman" w:cs="Times New Roman"/>
+                            <w:color w:val="2F5496" w:themeColor="accent1" w:themeShade="BF"/>
+                            <w:sz w:val="21"/>
+                            <w:szCs w:val="22"/>
+                            <w:u w:val="none"/>
+                          </w:rPr>
+                          <w:t>demo</w:t>
+                        </w:r>
+                      </w:hyperlink>
+                      <w:r>
+                        <w:rPr>
+                          <w:rFonts w:ascii="Times New Roman" w:hAnsi="Times New Roman" w:cs="Times New Roman"/>
+                          <w:color w:val="2F5496" w:themeColor="accent1" w:themeShade="BF"/>
+                          <w:sz w:val="21"/>
+                          <w:szCs w:val="22"/>
+                        </w:rPr>
+                        <w:t>).</w:t>
+                      </w:r>
+                    </w:p>
+                    <w:p>
+                      <w:pPr>
+                        <w:pStyle w:val="ListParagraph"/>
+                        <w:numPr>
+                          <w:ilvl w:val="0"/>
+                          <w:numId w:val="6"/>
+                        </w:numPr>
+                        <w:rPr>
+                          <w:rFonts w:ascii="Times New Roman" w:hAnsi="Times New Roman" w:cs="Times New Roman"/>
+                          <w:b/>
+                          <w:bCs/>
+                          <w:color w:val="000000"/>
+                          <w:sz w:val="21"/>
+                          <w:szCs w:val="22"/>
+                        </w:rPr>
+                      </w:pPr>
+                      <w:r>
+                        <w:rPr>
+                          <w:rFonts w:ascii="Times New Roman" w:hAnsi="Times New Roman" w:cs="Times New Roman"/>
+                          <w:b/>
+                          <w:bCs/>
+                          <w:color w:val="000000"/>
+                          <w:sz w:val="21"/>
+                          <w:szCs w:val="22"/>
+                        </w:rPr>
+                        <w:t>Responsibilities:</w:t>
+                      </w:r>
+                    </w:p>
+                    <w:p>
+                      <w:pPr>
+                        <w:pStyle w:val="NormalWeb"/>
+                        <w:numPr>
+                          <w:ilvl w:val="0"/>
+                          <w:numId w:val="7"/>
+                        </w:numPr>
+                        <w:spacing w:before="0" w:beforeAutospacing="0" w:after="0" w:afterAutospacing="0"/>
+                        <w:textAlignment w:val="baseline"/>
+                        <w:rPr>
+                          <w:rFonts w:eastAsia="Calibri"/>
+                          <w:color w:val="000000"/>
+                          <w:sz w:val="21"/>
+                          <w:szCs w:val="22"/>
+                          <w:lang w:eastAsia="en-US"/>
+                        </w:rPr>
+                      </w:pPr>
+                      <w:r>
+                        <w:rPr>
+                          <w:rFonts w:eastAsia="Calibri"/>
+                          <w:color w:val="000000"/>
+                          <w:sz w:val="21"/>
+                          <w:szCs w:val="22"/>
+                          <w:lang w:eastAsia="en-US"/>
+                        </w:rPr>
+                        <w:t xml:space="preserve">Software development using TypeScript, </w:t>
+                      </w:r>
+                      <w:proofErr w:type="spellStart"/>
+                      <w:r>
+                        <w:rPr>
+                          <w:rFonts w:eastAsia="Calibri"/>
+                          <w:color w:val="000000"/>
+                          <w:sz w:val="21"/>
+                          <w:szCs w:val="22"/>
+                          <w:lang w:eastAsia="en-US"/>
+                        </w:rPr>
+                        <w:t>NodeJs</w:t>
+                      </w:r>
+                      <w:proofErr w:type="spellEnd"/>
+                      <w:r>
+                        <w:rPr>
+                          <w:rFonts w:eastAsia="Calibri"/>
+                          <w:color w:val="000000"/>
+                          <w:sz w:val="21"/>
+                          <w:szCs w:val="22"/>
+                          <w:lang w:eastAsia="en-US"/>
+                        </w:rPr>
+                        <w:t xml:space="preserve"> and </w:t>
+                      </w:r>
+                      <w:proofErr w:type="spellStart"/>
+                      <w:r>
+                        <w:rPr>
+                          <w:rFonts w:eastAsia="Calibri"/>
+                          <w:color w:val="000000"/>
+                          <w:sz w:val="21"/>
+                          <w:szCs w:val="22"/>
+                          <w:lang w:eastAsia="en-US"/>
+                        </w:rPr>
+                        <w:t>AngularJs</w:t>
+                      </w:r>
+                      <w:proofErr w:type="spellEnd"/>
+                      <w:r>
+                        <w:rPr>
+                          <w:rFonts w:eastAsia="Calibri"/>
+                          <w:color w:val="000000"/>
+                          <w:sz w:val="21"/>
+                          <w:szCs w:val="22"/>
+                          <w:lang w:eastAsia="en-US"/>
+                        </w:rPr>
+                        <w:t>.</w:t>
+                      </w:r>
+                    </w:p>
+                    <w:p>
+                      <w:pPr>
+                        <w:pStyle w:val="NormalWeb"/>
+                        <w:numPr>
+                          <w:ilvl w:val="0"/>
+                          <w:numId w:val="7"/>
+                        </w:numPr>
+                        <w:spacing w:before="0" w:beforeAutospacing="0" w:after="0" w:afterAutospacing="0"/>
+                        <w:textAlignment w:val="baseline"/>
+                        <w:rPr>
+                          <w:rFonts w:eastAsia="Calibri"/>
+                          <w:color w:val="000000"/>
+                          <w:sz w:val="21"/>
+                          <w:szCs w:val="22"/>
+                          <w:lang w:eastAsia="en-US"/>
+                        </w:rPr>
+                      </w:pPr>
+                      <w:r>
+                        <w:rPr>
+                          <w:rFonts w:eastAsia="Calibri"/>
+                          <w:color w:val="000000"/>
+                          <w:sz w:val="21"/>
+                          <w:szCs w:val="22"/>
+                          <w:lang w:eastAsia="en-US"/>
+                        </w:rPr>
+                        <w:t>Leading a 20+ team of Developers, UX Engineers and Quality Assurance Engineers and overseeing the scrum activi</w:t>
+                      </w:r>
+                      <w:r>
+                        <w:rPr>
+                          <w:rFonts w:eastAsia="Calibri"/>
+                          <w:color w:val="000000"/>
+                          <w:sz w:val="21"/>
+                          <w:szCs w:val="22"/>
+                          <w:lang w:eastAsia="en-US"/>
+                        </w:rPr>
+                        <w:t>ti</w:t>
+                      </w:r>
+                      <w:r>
+                        <w:rPr>
+                          <w:rFonts w:eastAsia="Calibri"/>
+                          <w:color w:val="000000"/>
+                          <w:sz w:val="21"/>
+                          <w:szCs w:val="22"/>
+                          <w:lang w:eastAsia="en-US"/>
+                        </w:rPr>
+                        <w:t>es as the team's Scrum Master.</w:t>
+                      </w:r>
+                    </w:p>
+                    <w:p>
+                      <w:pPr>
+                        <w:pStyle w:val="NormalWeb"/>
+                        <w:numPr>
+                          <w:ilvl w:val="0"/>
+                          <w:numId w:val="7"/>
+                        </w:numPr>
+                        <w:spacing w:before="0" w:beforeAutospacing="0" w:after="0" w:afterAutospacing="0"/>
+                        <w:textAlignment w:val="baseline"/>
+                        <w:rPr>
+                          <w:rFonts w:eastAsia="Calibri"/>
+                          <w:color w:val="000000"/>
+                          <w:sz w:val="21"/>
+                          <w:szCs w:val="22"/>
+                          <w:lang w:eastAsia="en-US"/>
+                        </w:rPr>
+                      </w:pPr>
+                      <w:r>
+                        <w:rPr>
+                          <w:rFonts w:eastAsia="Calibri"/>
+                          <w:color w:val="000000"/>
+                          <w:sz w:val="21"/>
+                          <w:szCs w:val="22"/>
+                          <w:lang w:eastAsia="en-US"/>
+                        </w:rPr>
+                        <w:t>Communicating with current and potential clients for product engineering and customisations.</w:t>
+                      </w:r>
+                    </w:p>
+                    <w:p>
+                      <w:pPr>
+                        <w:pStyle w:val="ListParagraph"/>
+                        <w:ind w:left="1440"/>
+                        <w:rPr>
+                          <w:rFonts w:ascii="Times New Roman" w:hAnsi="Times New Roman" w:cs="Times New Roman"/>
+                          <w:color w:val="000000"/>
+                        </w:rPr>
+                      </w:pPr>
+                    </w:p>
+                    <w:p>
+                      <w:pPr>
+                        <w:rPr>
+                          <w:rFonts w:ascii="Times New Roman" w:hAnsi="Times New Roman" w:cs="Times New Roman"/>
+                          <w:bCs/>
+                          <w:color w:val="38465A"/>
+                        </w:rPr>
+                      </w:pPr>
+                    </w:p>
+                  </w:txbxContent>
+                </v:textbox>
+              </v:shape>
+            </w:pict>
+          </mc:Fallback>
+        </mc:AlternateContent>
+      </w:r>
+      <w:r>
+        <w:rPr>
+          <w:rFonts w:ascii="Times New Roman" w:hAnsi="Times New Roman" w:cs="Times New Roman"/>
+          <w:noProof/>
+        </w:rPr>
+        <mc:AlternateContent>
+          <mc:Choice Requires="wps">
+            <w:drawing>
               <wp:anchor distT="0" distB="0" distL="114300" distR="114300" simplePos="0" relativeHeight="251632128" behindDoc="0" locked="0" layoutInCell="1" allowOverlap="1" wp14:anchorId="0EB63EB6" wp14:editId="0E69C627">
                 <wp:simplePos x="0" y="0"/>
                 <wp:positionH relativeFrom="column">
@@ -1761,7 +2712,7 @@
                               </w:rPr>
                               <w:t xml:space="preserve">Mentoring a postgraduate </w:t>
                             </w:r>
-                            <w:hyperlink r:id="rId17" w:history="1">
+                            <w:hyperlink r:id="rId23" w:history="1">
                               <w:r>
                                 <w:rPr>
                                   <w:rStyle w:val="Hyperlink"/>
@@ -1833,7 +2784,7 @@
                                 <w:szCs w:val="22"/>
                               </w:rPr>
                             </w:pPr>
-                            <w:hyperlink r:id="rId18" w:history="1">
+                            <w:hyperlink r:id="rId24" w:history="1">
                               <w:r>
                                 <w:rPr>
                                   <w:rStyle w:val="Hyperlink"/>
@@ -1856,14 +2807,16 @@
                                 <w:numId w:val="6"/>
                               </w:numPr>
                               <w:rPr>
+                                <w:rStyle w:val="Hyperlink"/>
                                 <w:rFonts w:ascii="Times New Roman" w:hAnsi="Times New Roman" w:cs="Times New Roman"/>
                                 <w:bCs/>
                                 <w:color w:val="2F5496" w:themeColor="accent1" w:themeShade="BF"/>
                                 <w:sz w:val="21"/>
                                 <w:szCs w:val="22"/>
+                                <w:u w:val="none"/>
                               </w:rPr>
                             </w:pPr>
-                            <w:hyperlink r:id="rId19" w:history="1">
+                            <w:hyperlink r:id="rId25" w:history="1">
                               <w:r>
                                 <w:rPr>
                                   <w:rStyle w:val="Hyperlink"/>
@@ -1877,6 +2830,34 @@
                                 <w:t>Fundamentals of Interaction Design (INFO10003)</w:t>
                               </w:r>
                             </w:hyperlink>
+                          </w:p>
+                          <w:p>
+                            <w:pPr>
+                              <w:pStyle w:val="ListParagraph"/>
+                              <w:numPr>
+                                <w:ilvl w:val="1"/>
+                                <w:numId w:val="6"/>
+                              </w:numPr>
+                              <w:rPr>
+                                <w:rFonts w:ascii="Times New Roman" w:hAnsi="Times New Roman" w:cs="Times New Roman"/>
+                                <w:bCs/>
+                                <w:color w:val="2F5496" w:themeColor="accent1" w:themeShade="BF"/>
+                                <w:sz w:val="21"/>
+                                <w:szCs w:val="22"/>
+                              </w:rPr>
+                            </w:pPr>
+                            <w:r>
+                              <w:rPr>
+                                <w:rStyle w:val="Hyperlink"/>
+                                <w:rFonts w:ascii="Times New Roman" w:hAnsi="Times New Roman" w:cs="Times New Roman"/>
+                                <w:bCs/>
+                                <w:color w:val="2F5496" w:themeColor="accent1" w:themeShade="BF"/>
+                                <w:sz w:val="21"/>
+                                <w:szCs w:val="22"/>
+                                <w:u w:val="none"/>
+                              </w:rPr>
+                              <w:t>Social Computing (INFO9007)</w:t>
+                            </w:r>
                           </w:p>
                           <w:p>
                             <w:pPr>
@@ -1917,7 +2898,7 @@
                                 <w:szCs w:val="22"/>
                               </w:rPr>
                             </w:pPr>
-                            <w:hyperlink r:id="rId20" w:history="1">
+                            <w:hyperlink r:id="rId26" w:history="1">
                               <w:r>
                                 <w:rPr>
                                   <w:rStyle w:val="Hyperlink"/>
@@ -1962,7 +2943,7 @@
                                 <w:szCs w:val="22"/>
                               </w:rPr>
                             </w:pPr>
-                            <w:hyperlink r:id="rId21" w:history="1">
+                            <w:hyperlink r:id="rId27" w:history="1">
                               <w:r>
                                 <w:rPr>
                                   <w:rStyle w:val="Hyperlink"/>
@@ -2041,7 +3022,7 @@
           </mc:Choice>
           <mc:Fallback>
             <w:pict>
-              <v:shape w14:anchorId="0EB63EB6" id="Text Box 46" o:spid="_x0000_s1037" type="#_x0000_t202" style="position:absolute;margin-left:-52pt;margin-top:372.2pt;width:557.75pt;height:216.75pt;z-index:251632128;visibility:visible;mso-wrap-style:square;mso-width-percent:0;mso-height-percent:0;mso-wrap-distance-left:9pt;mso-wrap-distance-top:0;mso-wrap-distance-right:9pt;mso-wrap-distance-bottom:0;mso-position-horizontal:absolute;mso-position-horizontal-relative:text;mso-position-vertical:absolute;mso-position-vertical-relative:text;mso-width-percent:0;mso-height-percent:0;mso-width-relative:margin;mso-height-relative:margin;v-text-anchor:top" o:gfxdata="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" filled="f" stroked="f" strokeweight=".5pt">
+              <v:shape w14:anchorId="0EB63EB6" id="Text Box 46" o:spid="_x0000_s1039" type="#_x0000_t202" style="position:absolute;margin-left:-52pt;margin-top:372.2pt;width:557.75pt;height:216.75pt;z-index:251632128;visibility:visible;mso-wrap-style:square;mso-width-percent:0;mso-height-percent:0;mso-wrap-distance-left:9pt;mso-wrap-distance-top:0;mso-wrap-distance-right:9pt;mso-wrap-distance-bottom:0;mso-position-horizontal:absolute;mso-position-horizontal-relative:text;mso-position-vertical:absolute;mso-position-vertical-relative:text;mso-width-percent:0;mso-height-percent:0;mso-width-relative:margin;mso-height-relative:margin;v-text-anchor:top" o:gfxdata="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" filled="f" stroked="f" strokeweight=".5pt">
                 <v:textbox>
                   <w:txbxContent>
                     <w:p>
@@ -2206,7 +3187,7 @@
                         </w:rPr>
                         <w:t xml:space="preserve">Mentoring a postgraduate </w:t>
                       </w:r>
-                      <w:hyperlink r:id="rId22" w:history="1">
+                      <w:hyperlink r:id="rId28" w:history="1">
                         <w:r>
                           <w:rPr>
                             <w:rStyle w:val="Hyperlink"/>
@@ -2278,7 +3259,7 @@
                           <w:szCs w:val="22"/>
                         </w:rPr>
                       </w:pPr>
-                      <w:hyperlink r:id="rId23" w:history="1">
+                      <w:hyperlink r:id="rId29" w:history="1">
                         <w:r>
                           <w:rPr>
                             <w:rStyle w:val="Hyperlink"/>
@@ -2301,14 +3282,16 @@
                           <w:numId w:val="6"/>
                         </w:numPr>
                         <w:rPr>
+                          <w:rStyle w:val="Hyperlink"/>
                           <w:rFonts w:ascii="Times New Roman" w:hAnsi="Times New Roman" w:cs="Times New Roman"/>
                           <w:bCs/>
                           <w:color w:val="2F5496" w:themeColor="accent1" w:themeShade="BF"/>
                           <w:sz w:val="21"/>
                           <w:szCs w:val="22"/>
+                          <w:u w:val="none"/>
                         </w:rPr>
                       </w:pPr>
-                      <w:hyperlink r:id="rId24" w:history="1">
+                      <w:hyperlink r:id="rId30" w:history="1">
                         <w:r>
                           <w:rPr>
                             <w:rStyle w:val="Hyperlink"/>
@@ -2322,6 +3305,34 @@
                           <w:t>Fundamentals of Interaction Design (INFO10003)</w:t>
                         </w:r>
                       </w:hyperlink>
+                    </w:p>
+                    <w:p>
+                      <w:pPr>
+                        <w:pStyle w:val="ListParagraph"/>
+                        <w:numPr>
+                          <w:ilvl w:val="1"/>
+                          <w:numId w:val="6"/>
+                        </w:numPr>
+                        <w:rPr>
+                          <w:rFonts w:ascii="Times New Roman" w:hAnsi="Times New Roman" w:cs="Times New Roman"/>
+                          <w:bCs/>
+                          <w:color w:val="2F5496" w:themeColor="accent1" w:themeShade="BF"/>
+                          <w:sz w:val="21"/>
+                          <w:szCs w:val="22"/>
+                        </w:rPr>
+                      </w:pPr>
+                      <w:r>
+                        <w:rPr>
+                          <w:rStyle w:val="Hyperlink"/>
+                          <w:rFonts w:ascii="Times New Roman" w:hAnsi="Times New Roman" w:cs="Times New Roman"/>
+                          <w:bCs/>
+                          <w:color w:val="2F5496" w:themeColor="accent1" w:themeShade="BF"/>
+                          <w:sz w:val="21"/>
+                          <w:szCs w:val="22"/>
+                          <w:u w:val="none"/>
+                        </w:rPr>
+                        <w:t>Social Computing (INFO9007)</w:t>
+                      </w:r>
                     </w:p>
                     <w:p>
                       <w:pPr>
@@ -2362,7 +3373,7 @@
                           <w:szCs w:val="22"/>
                         </w:rPr>
                       </w:pPr>
-                      <w:hyperlink r:id="rId25" w:history="1">
+                      <w:hyperlink r:id="rId31" w:history="1">
                         <w:r>
                           <w:rPr>
                             <w:rStyle w:val="Hyperlink"/>
@@ -2407,7 +3418,7 @@
                           <w:szCs w:val="22"/>
                         </w:rPr>
                       </w:pPr>
-                      <w:hyperlink r:id="rId26" w:history="1">
+                      <w:hyperlink r:id="rId32" w:history="1">
                         <w:r>
                           <w:rPr>
                             <w:rStyle w:val="Hyperlink"/>
@@ -3743,7 +4754,7 @@
         <mc:AlternateContent>
           <mc:Choice Requires="wps">
             <w:drawing>
-              <wp:anchor distT="0" distB="0" distL="114300" distR="114300" simplePos="0" relativeHeight="251628032" behindDoc="0" locked="0" layoutInCell="1" allowOverlap="1" wp14:anchorId="1AA11DE2" wp14:editId="03A4BFDD">
+              <wp:anchor distT="0" distB="0" distL="114300" distR="114300" simplePos="0" relativeHeight="251628032" behindDoc="0" locked="0" layoutInCell="1" allowOverlap="1" wp14:anchorId="1AA11DE2" wp14:editId="23C18632">
                 <wp:simplePos x="0" y="0"/>
                 <wp:positionH relativeFrom="column">
                   <wp:posOffset>4410110</wp:posOffset>
@@ -3847,7 +4858,7 @@
           </mc:Choice>
           <mc:Fallback>
             <w:pict>
-              <v:shape w14:anchorId="1AA11DE2" id="Text Box 31" o:spid="_x0000_s1049" type="#_x0000_t202" style="position:absolute;margin-left:347.25pt;margin-top:243.4pt;width:163.6pt;height:21.05pt;z-index:251628032;visibility:visible;mso-wrap-style:square;mso-wrap-distance-left:9pt;mso-wrap-distance-top:0;mso-wrap-distance-right:9pt;mso-wrap-distance-bottom:0;mso-position-horizontal:absolute;mso-position-horizontal-relative:text;mso-position-vertical:absolute;mso-position-vertical-relative:text;v-text-anchor:top" o:gfxdata="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" filled="f" stroked="f" strokeweight=".5pt">
+              <v:shape w14:anchorId="1AA11DE2" id="Text Box 31" o:spid="_x0000_s1051" type="#_x0000_t202" style="position:absolute;margin-left:347.25pt;margin-top:243.4pt;width:163.6pt;height:21.05pt;z-index:251628032;visibility:visible;mso-wrap-style:square;mso-wrap-distance-left:9pt;mso-wrap-distance-top:0;mso-wrap-distance-right:9pt;mso-wrap-distance-bottom:0;mso-position-horizontal:absolute;mso-position-horizontal-relative:text;mso-position-vertical:absolute;mso-position-vertical-relative:text;v-text-anchor:top" o:gfxdata="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" filled="f" stroked="f" strokeweight=".5pt">
                 <v:textbox>
                   <w:txbxContent>
                     <w:p>
@@ -3904,950 +4915,6 @@
                           <w:color w:val="B38A31"/>
                         </w:rPr>
                         <w:t>Oct 2017</w:t>
-                      </w:r>
-                    </w:p>
-                  </w:txbxContent>
-                </v:textbox>
-              </v:shape>
-            </w:pict>
-          </mc:Fallback>
-        </mc:AlternateContent>
-      </w:r>
-      <w:r>
-        <w:rPr>
-          <w:rFonts w:ascii="Times New Roman" w:hAnsi="Times New Roman" w:cs="Times New Roman"/>
-          <w:noProof/>
-        </w:rPr>
-        <mc:AlternateContent>
-          <mc:Choice Requires="wps">
-            <w:drawing>
-              <wp:anchor distT="0" distB="0" distL="114300" distR="114300" simplePos="0" relativeHeight="251633152" behindDoc="0" locked="0" layoutInCell="1" allowOverlap="1" wp14:anchorId="5B0C7D66" wp14:editId="62613608">
-                <wp:simplePos x="0" y="0"/>
-                <wp:positionH relativeFrom="column">
-                  <wp:posOffset>-651510</wp:posOffset>
-                </wp:positionH>
-                <wp:positionV relativeFrom="paragraph">
-                  <wp:posOffset>7444105</wp:posOffset>
-                </wp:positionV>
-                <wp:extent cx="7147560" cy="1734185"/>
-                <wp:effectExtent l="0" t="0" r="0" b="0"/>
-                <wp:wrapNone/>
-                <wp:docPr id="47" name="Text Box 47"/>
-                <wp:cNvGraphicFramePr/>
-                <a:graphic xmlns:a="http://schemas.openxmlformats.org/drawingml/2006/main">
-                  <a:graphicData uri="http://schemas.microsoft.com/office/word/2010/wordprocessingShape">
-                    <wps:wsp>
-                      <wps:cNvSpPr txBox="1"/>
-                      <wps:spPr>
-                        <a:xfrm>
-                          <a:off x="0" y="0"/>
-                          <a:ext cx="7147560" cy="1734185"/>
-                        </a:xfrm>
-                        <a:prstGeom prst="rect">
-                          <a:avLst/>
-                        </a:prstGeom>
-                        <a:noFill/>
-                        <a:ln w="6350">
-                          <a:noFill/>
-                        </a:ln>
-                      </wps:spPr>
-                      <wps:txbx>
-                        <w:txbxContent>
-                          <w:p>
-                            <w:pPr>
-                              <w:rPr>
-                                <w:rFonts w:ascii="Times New Roman" w:hAnsi="Times New Roman" w:cs="Times New Roman"/>
-                                <w:b/>
-                                <w:color w:val="2F5496" w:themeColor="accent1" w:themeShade="BF"/>
-                              </w:rPr>
-                            </w:pPr>
-                            <w:r>
-                              <w:rPr>
-                                <w:rFonts w:ascii="Times New Roman" w:hAnsi="Times New Roman" w:cs="Times New Roman"/>
-                                <w:b/>
-                                <w:color w:val="2F5496" w:themeColor="accent1" w:themeShade="BF"/>
-                              </w:rPr>
-                              <w:t>Full Stack Developer</w:t>
-                            </w:r>
-                          </w:p>
-                          <w:p>
-                            <w:pPr>
-                              <w:spacing w:line="360" w:lineRule="auto"/>
-                              <w:rPr>
-                                <w:rFonts w:ascii="Times New Roman" w:hAnsi="Times New Roman" w:cs="Times New Roman"/>
-                                <w:bCs/>
-                                <w:sz w:val="21"/>
-                                <w:szCs w:val="22"/>
-                              </w:rPr>
-                            </w:pPr>
-                            <w:proofErr w:type="spellStart"/>
-                            <w:r>
-                              <w:rPr>
-                                <w:rFonts w:ascii="Times New Roman" w:hAnsi="Times New Roman" w:cs="Times New Roman"/>
-                                <w:bCs/>
-                                <w:sz w:val="21"/>
-                                <w:szCs w:val="22"/>
-                              </w:rPr>
-                              <w:t>Tracified</w:t>
-                            </w:r>
-                            <w:proofErr w:type="spellEnd"/>
-                            <w:r>
-                              <w:rPr>
-                                <w:rFonts w:ascii="Times New Roman" w:hAnsi="Times New Roman" w:cs="Times New Roman"/>
-                                <w:bCs/>
-                                <w:sz w:val="21"/>
-                                <w:szCs w:val="22"/>
-                              </w:rPr>
-                              <w:t>, 99X Technology, Sri Lanka.</w:t>
-                            </w:r>
-                          </w:p>
-                          <w:p>
-                            <w:pPr>
-                              <w:pStyle w:val="ListParagraph"/>
-                              <w:numPr>
-                                <w:ilvl w:val="0"/>
-                                <w:numId w:val="6"/>
-                              </w:numPr>
-                              <w:rPr>
-                                <w:rFonts w:ascii="Times New Roman" w:hAnsi="Times New Roman" w:cs="Times New Roman"/>
-                                <w:szCs w:val="22"/>
-                              </w:rPr>
-                            </w:pPr>
-                            <w:r>
-                              <w:rPr>
-                                <w:rFonts w:ascii="Times New Roman" w:hAnsi="Times New Roman" w:cs="Times New Roman"/>
-                                <w:color w:val="000000"/>
-                                <w:sz w:val="21"/>
-                                <w:szCs w:val="22"/>
-                              </w:rPr>
-                              <w:t xml:space="preserve">Based on the concept “Trust </w:t>
-                            </w:r>
-                            <w:r>
-                              <w:rPr>
-                                <w:rFonts w:ascii="Times New Roman" w:hAnsi="Times New Roman" w:cs="Times New Roman"/>
-                                <w:color w:val="000000"/>
-                                <w:sz w:val="21"/>
-                                <w:szCs w:val="22"/>
-                              </w:rPr>
-                              <w:t>T</w:t>
-                            </w:r>
-                            <w:r>
-                              <w:rPr>
-                                <w:rFonts w:ascii="Times New Roman" w:hAnsi="Times New Roman" w:cs="Times New Roman"/>
-                                <w:color w:val="000000"/>
-                                <w:sz w:val="21"/>
-                                <w:szCs w:val="22"/>
-                              </w:rPr>
-                              <w:t xml:space="preserve">hrough Traceability”, </w:t>
-                            </w:r>
-                            <w:hyperlink r:id="rId27" w:history="1">
-                              <w:proofErr w:type="spellStart"/>
-                              <w:r>
-                                <w:rPr>
-                                  <w:rStyle w:val="Hyperlink"/>
-                                  <w:rFonts w:ascii="Times New Roman" w:hAnsi="Times New Roman" w:cs="Times New Roman"/>
-                                  <w:color w:val="2F5496" w:themeColor="accent1" w:themeShade="BF"/>
-                                  <w:sz w:val="21"/>
-                                  <w:szCs w:val="22"/>
-                                  <w:u w:val="none"/>
-                                </w:rPr>
-                                <w:t>Tracified</w:t>
-                              </w:r>
-                              <w:proofErr w:type="spellEnd"/>
-                            </w:hyperlink>
-                            <w:r>
-                              <w:rPr>
-                                <w:rFonts w:ascii="Times New Roman" w:hAnsi="Times New Roman" w:cs="Times New Roman"/>
-                                <w:color w:val="000000"/>
-                                <w:sz w:val="21"/>
-                                <w:szCs w:val="22"/>
-                              </w:rPr>
-                              <w:t xml:space="preserve"> can be used by vendors of premium products (e.g., organic food, gems) to provide transparency into their product’s journey from its origin to the marketplace</w:t>
-                            </w:r>
-                            <w:r>
-                              <w:rPr>
-                                <w:rFonts w:ascii="Times New Roman" w:hAnsi="Times New Roman" w:cs="Times New Roman"/>
-                                <w:color w:val="2F5496" w:themeColor="accent1" w:themeShade="BF"/>
-                                <w:sz w:val="21"/>
-                                <w:szCs w:val="22"/>
-                              </w:rPr>
-                              <w:t xml:space="preserve"> (</w:t>
-                            </w:r>
-                            <w:hyperlink r:id="rId28" w:history="1">
-                              <w:r>
-                                <w:rPr>
-                                  <w:rStyle w:val="Hyperlink"/>
-                                  <w:rFonts w:ascii="Times New Roman" w:hAnsi="Times New Roman" w:cs="Times New Roman"/>
-                                  <w:color w:val="2F5496" w:themeColor="accent1" w:themeShade="BF"/>
-                                  <w:sz w:val="21"/>
-                                  <w:szCs w:val="22"/>
-                                  <w:u w:val="none"/>
-                                </w:rPr>
-                                <w:t>demo</w:t>
-                              </w:r>
-                            </w:hyperlink>
-                            <w:r>
-                              <w:rPr>
-                                <w:rFonts w:ascii="Times New Roman" w:hAnsi="Times New Roman" w:cs="Times New Roman"/>
-                                <w:color w:val="2F5496" w:themeColor="accent1" w:themeShade="BF"/>
-                                <w:sz w:val="21"/>
-                                <w:szCs w:val="22"/>
-                              </w:rPr>
-                              <w:t>).</w:t>
-                            </w:r>
-                          </w:p>
-                          <w:p>
-                            <w:pPr>
-                              <w:pStyle w:val="ListParagraph"/>
-                              <w:numPr>
-                                <w:ilvl w:val="0"/>
-                                <w:numId w:val="6"/>
-                              </w:numPr>
-                              <w:rPr>
-                                <w:rFonts w:ascii="Times New Roman" w:hAnsi="Times New Roman" w:cs="Times New Roman"/>
-                                <w:b/>
-                                <w:bCs/>
-                                <w:color w:val="000000"/>
-                                <w:sz w:val="21"/>
-                                <w:szCs w:val="22"/>
-                              </w:rPr>
-                            </w:pPr>
-                            <w:r>
-                              <w:rPr>
-                                <w:rFonts w:ascii="Times New Roman" w:hAnsi="Times New Roman" w:cs="Times New Roman"/>
-                                <w:b/>
-                                <w:bCs/>
-                                <w:color w:val="000000"/>
-                                <w:sz w:val="21"/>
-                                <w:szCs w:val="22"/>
-                              </w:rPr>
-                              <w:t>Responsibilities:</w:t>
-                            </w:r>
-                          </w:p>
-                          <w:p>
-                            <w:pPr>
-                              <w:pStyle w:val="NormalWeb"/>
-                              <w:numPr>
-                                <w:ilvl w:val="0"/>
-                                <w:numId w:val="7"/>
-                              </w:numPr>
-                              <w:spacing w:before="0" w:beforeAutospacing="0" w:after="0" w:afterAutospacing="0"/>
-                              <w:textAlignment w:val="baseline"/>
-                              <w:rPr>
-                                <w:rFonts w:eastAsia="Calibri"/>
-                                <w:color w:val="000000"/>
-                                <w:sz w:val="21"/>
-                                <w:szCs w:val="22"/>
-                                <w:lang w:eastAsia="en-US"/>
-                              </w:rPr>
-                            </w:pPr>
-                            <w:r>
-                              <w:rPr>
-                                <w:rFonts w:eastAsia="Calibri"/>
-                                <w:color w:val="000000"/>
-                                <w:sz w:val="21"/>
-                                <w:szCs w:val="22"/>
-                                <w:lang w:eastAsia="en-US"/>
-                              </w:rPr>
-                              <w:t xml:space="preserve">Software development using TypeScript, </w:t>
-                            </w:r>
-                            <w:proofErr w:type="spellStart"/>
-                            <w:r>
-                              <w:rPr>
-                                <w:rFonts w:eastAsia="Calibri"/>
-                                <w:color w:val="000000"/>
-                                <w:sz w:val="21"/>
-                                <w:szCs w:val="22"/>
-                                <w:lang w:eastAsia="en-US"/>
-                              </w:rPr>
-                              <w:t>NodeJs</w:t>
-                            </w:r>
-                            <w:proofErr w:type="spellEnd"/>
-                            <w:r>
-                              <w:rPr>
-                                <w:rFonts w:eastAsia="Calibri"/>
-                                <w:color w:val="000000"/>
-                                <w:sz w:val="21"/>
-                                <w:szCs w:val="22"/>
-                                <w:lang w:eastAsia="en-US"/>
-                              </w:rPr>
-                              <w:t xml:space="preserve"> and </w:t>
-                            </w:r>
-                            <w:proofErr w:type="spellStart"/>
-                            <w:r>
-                              <w:rPr>
-                                <w:rFonts w:eastAsia="Calibri"/>
-                                <w:color w:val="000000"/>
-                                <w:sz w:val="21"/>
-                                <w:szCs w:val="22"/>
-                                <w:lang w:eastAsia="en-US"/>
-                              </w:rPr>
-                              <w:t>AngularJs</w:t>
-                            </w:r>
-                            <w:proofErr w:type="spellEnd"/>
-                            <w:r>
-                              <w:rPr>
-                                <w:rFonts w:eastAsia="Calibri"/>
-                                <w:color w:val="000000"/>
-                                <w:sz w:val="21"/>
-                                <w:szCs w:val="22"/>
-                                <w:lang w:eastAsia="en-US"/>
-                              </w:rPr>
-                              <w:t>.</w:t>
-                            </w:r>
-                          </w:p>
-                          <w:p>
-                            <w:pPr>
-                              <w:pStyle w:val="NormalWeb"/>
-                              <w:numPr>
-                                <w:ilvl w:val="0"/>
-                                <w:numId w:val="7"/>
-                              </w:numPr>
-                              <w:spacing w:before="0" w:beforeAutospacing="0" w:after="0" w:afterAutospacing="0"/>
-                              <w:textAlignment w:val="baseline"/>
-                              <w:rPr>
-                                <w:rFonts w:eastAsia="Calibri"/>
-                                <w:color w:val="000000"/>
-                                <w:sz w:val="21"/>
-                                <w:szCs w:val="22"/>
-                                <w:lang w:eastAsia="en-US"/>
-                              </w:rPr>
-                            </w:pPr>
-                            <w:r>
-                              <w:rPr>
-                                <w:rFonts w:eastAsia="Calibri"/>
-                                <w:color w:val="000000"/>
-                                <w:sz w:val="21"/>
-                                <w:szCs w:val="22"/>
-                                <w:lang w:eastAsia="en-US"/>
-                              </w:rPr>
-                              <w:t>Leading a 20+ team of Developers, UX Engineers and Quality Assurance Engineers and overseeing the scrum activi</w:t>
-                            </w:r>
-                            <w:r>
-                              <w:rPr>
-                                <w:rFonts w:eastAsia="Calibri"/>
-                                <w:color w:val="000000"/>
-                                <w:sz w:val="21"/>
-                                <w:szCs w:val="22"/>
-                                <w:lang w:eastAsia="en-US"/>
-                              </w:rPr>
-                              <w:t>ti</w:t>
-                            </w:r>
-                            <w:r>
-                              <w:rPr>
-                                <w:rFonts w:eastAsia="Calibri"/>
-                                <w:color w:val="000000"/>
-                                <w:sz w:val="21"/>
-                                <w:szCs w:val="22"/>
-                                <w:lang w:eastAsia="en-US"/>
-                              </w:rPr>
-                              <w:t>es as the team's Scrum Master.</w:t>
-                            </w:r>
-                          </w:p>
-                          <w:p>
-                            <w:pPr>
-                              <w:pStyle w:val="NormalWeb"/>
-                              <w:numPr>
-                                <w:ilvl w:val="0"/>
-                                <w:numId w:val="7"/>
-                              </w:numPr>
-                              <w:spacing w:before="0" w:beforeAutospacing="0" w:after="0" w:afterAutospacing="0"/>
-                              <w:textAlignment w:val="baseline"/>
-                              <w:rPr>
-                                <w:rFonts w:eastAsia="Calibri"/>
-                                <w:color w:val="000000"/>
-                                <w:sz w:val="21"/>
-                                <w:szCs w:val="22"/>
-                                <w:lang w:eastAsia="en-US"/>
-                              </w:rPr>
-                            </w:pPr>
-                            <w:r>
-                              <w:rPr>
-                                <w:rFonts w:eastAsia="Calibri"/>
-                                <w:color w:val="000000"/>
-                                <w:sz w:val="21"/>
-                                <w:szCs w:val="22"/>
-                                <w:lang w:eastAsia="en-US"/>
-                              </w:rPr>
-                              <w:t>Communicating with current and potential clients for product engineering and customisations.</w:t>
-                            </w:r>
-                          </w:p>
-                          <w:p>
-                            <w:pPr>
-                              <w:pStyle w:val="ListParagraph"/>
-                              <w:ind w:left="1440"/>
-                              <w:rPr>
-                                <w:rFonts w:ascii="Times New Roman" w:hAnsi="Times New Roman" w:cs="Times New Roman"/>
-                                <w:color w:val="000000"/>
-                              </w:rPr>
-                            </w:pPr>
-                          </w:p>
-                          <w:p>
-                            <w:pPr>
-                              <w:rPr>
-                                <w:rFonts w:ascii="Times New Roman" w:hAnsi="Times New Roman" w:cs="Times New Roman"/>
-                                <w:bCs/>
-                                <w:color w:val="38465A"/>
-                              </w:rPr>
-                            </w:pPr>
-                          </w:p>
-                        </w:txbxContent>
-                      </wps:txbx>
-                      <wps:bodyPr rot="0" spcFirstLastPara="0" vertOverflow="overflow" horzOverflow="overflow" vert="horz" wrap="square" lIns="91440" tIns="45720" rIns="91440" bIns="45720" numCol="1" spcCol="0" rtlCol="0" fromWordArt="0" anchor="t" anchorCtr="0" forceAA="0" compatLnSpc="1">
-                        <a:prstTxWarp prst="textNoShape">
-                          <a:avLst/>
-                        </a:prstTxWarp>
-                        <a:noAutofit/>
-                      </wps:bodyPr>
-                    </wps:wsp>
-                  </a:graphicData>
-                </a:graphic>
-                <wp14:sizeRelH relativeFrom="margin">
-                  <wp14:pctWidth>0</wp14:pctWidth>
-                </wp14:sizeRelH>
-                <wp14:sizeRelV relativeFrom="margin">
-                  <wp14:pctHeight>0</wp14:pctHeight>
-                </wp14:sizeRelV>
-              </wp:anchor>
-            </w:drawing>
-          </mc:Choice>
-          <mc:Fallback>
-            <w:pict>
-              <v:shape w14:anchorId="5B0C7D66" id="Text Box 47" o:spid="_x0000_s1050" type="#_x0000_t202" style="position:absolute;margin-left:-51.3pt;margin-top:586.15pt;width:562.8pt;height:136.55pt;z-index:251633152;visibility:visible;mso-wrap-style:square;mso-width-percent:0;mso-height-percent:0;mso-wrap-distance-left:9pt;mso-wrap-distance-top:0;mso-wrap-distance-right:9pt;mso-wrap-distance-bottom:0;mso-position-horizontal:absolute;mso-position-horizontal-relative:text;mso-position-vertical:absolute;mso-position-vertical-relative:text;mso-width-percent:0;mso-height-percent:0;mso-width-relative:margin;mso-height-relative:margin;v-text-anchor:top" o:gfxdata="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" filled="f" stroked="f" strokeweight=".5pt">
-                <v:textbox>
-                  <w:txbxContent>
-                    <w:p>
-                      <w:pPr>
-                        <w:rPr>
-                          <w:rFonts w:ascii="Times New Roman" w:hAnsi="Times New Roman" w:cs="Times New Roman"/>
-                          <w:b/>
-                          <w:color w:val="2F5496" w:themeColor="accent1" w:themeShade="BF"/>
-                        </w:rPr>
-                      </w:pPr>
-                      <w:r>
-                        <w:rPr>
-                          <w:rFonts w:ascii="Times New Roman" w:hAnsi="Times New Roman" w:cs="Times New Roman"/>
-                          <w:b/>
-                          <w:color w:val="2F5496" w:themeColor="accent1" w:themeShade="BF"/>
-                        </w:rPr>
-                        <w:t>Full Stack Developer</w:t>
-                      </w:r>
-                    </w:p>
-                    <w:p>
-                      <w:pPr>
-                        <w:spacing w:line="360" w:lineRule="auto"/>
-                        <w:rPr>
-                          <w:rFonts w:ascii="Times New Roman" w:hAnsi="Times New Roman" w:cs="Times New Roman"/>
-                          <w:bCs/>
-                          <w:sz w:val="21"/>
-                          <w:szCs w:val="22"/>
-                        </w:rPr>
-                      </w:pPr>
-                      <w:proofErr w:type="spellStart"/>
-                      <w:r>
-                        <w:rPr>
-                          <w:rFonts w:ascii="Times New Roman" w:hAnsi="Times New Roman" w:cs="Times New Roman"/>
-                          <w:bCs/>
-                          <w:sz w:val="21"/>
-                          <w:szCs w:val="22"/>
-                        </w:rPr>
-                        <w:t>Tracified</w:t>
-                      </w:r>
-                      <w:proofErr w:type="spellEnd"/>
-                      <w:r>
-                        <w:rPr>
-                          <w:rFonts w:ascii="Times New Roman" w:hAnsi="Times New Roman" w:cs="Times New Roman"/>
-                          <w:bCs/>
-                          <w:sz w:val="21"/>
-                          <w:szCs w:val="22"/>
-                        </w:rPr>
-                        <w:t>, 99X Technology, Sri Lanka.</w:t>
-                      </w:r>
-                    </w:p>
-                    <w:p>
-                      <w:pPr>
-                        <w:pStyle w:val="ListParagraph"/>
-                        <w:numPr>
-                          <w:ilvl w:val="0"/>
-                          <w:numId w:val="6"/>
-                        </w:numPr>
-                        <w:rPr>
-                          <w:rFonts w:ascii="Times New Roman" w:hAnsi="Times New Roman" w:cs="Times New Roman"/>
-                          <w:szCs w:val="22"/>
-                        </w:rPr>
-                      </w:pPr>
-                      <w:r>
-                        <w:rPr>
-                          <w:rFonts w:ascii="Times New Roman" w:hAnsi="Times New Roman" w:cs="Times New Roman"/>
-                          <w:color w:val="000000"/>
-                          <w:sz w:val="21"/>
-                          <w:szCs w:val="22"/>
-                        </w:rPr>
-                        <w:t xml:space="preserve">Based on the concept “Trust </w:t>
-                      </w:r>
-                      <w:r>
-                        <w:rPr>
-                          <w:rFonts w:ascii="Times New Roman" w:hAnsi="Times New Roman" w:cs="Times New Roman"/>
-                          <w:color w:val="000000"/>
-                          <w:sz w:val="21"/>
-                          <w:szCs w:val="22"/>
-                        </w:rPr>
-                        <w:t>T</w:t>
-                      </w:r>
-                      <w:r>
-                        <w:rPr>
-                          <w:rFonts w:ascii="Times New Roman" w:hAnsi="Times New Roman" w:cs="Times New Roman"/>
-                          <w:color w:val="000000"/>
-                          <w:sz w:val="21"/>
-                          <w:szCs w:val="22"/>
-                        </w:rPr>
-                        <w:t xml:space="preserve">hrough Traceability”, </w:t>
-                      </w:r>
-                      <w:hyperlink r:id="rId29" w:history="1">
-                        <w:proofErr w:type="spellStart"/>
-                        <w:r>
-                          <w:rPr>
-                            <w:rStyle w:val="Hyperlink"/>
-                            <w:rFonts w:ascii="Times New Roman" w:hAnsi="Times New Roman" w:cs="Times New Roman"/>
-                            <w:color w:val="2F5496" w:themeColor="accent1" w:themeShade="BF"/>
-                            <w:sz w:val="21"/>
-                            <w:szCs w:val="22"/>
-                            <w:u w:val="none"/>
-                          </w:rPr>
-                          <w:t>Tracified</w:t>
-                        </w:r>
-                        <w:proofErr w:type="spellEnd"/>
-                      </w:hyperlink>
-                      <w:r>
-                        <w:rPr>
-                          <w:rFonts w:ascii="Times New Roman" w:hAnsi="Times New Roman" w:cs="Times New Roman"/>
-                          <w:color w:val="000000"/>
-                          <w:sz w:val="21"/>
-                          <w:szCs w:val="22"/>
-                        </w:rPr>
-                        <w:t xml:space="preserve"> can be used by vendors of premium products (e.g., organic food, gems) to provide transparency into their product’s journey from its origin to the marketplace</w:t>
-                      </w:r>
-                      <w:r>
-                        <w:rPr>
-                          <w:rFonts w:ascii="Times New Roman" w:hAnsi="Times New Roman" w:cs="Times New Roman"/>
-                          <w:color w:val="2F5496" w:themeColor="accent1" w:themeShade="BF"/>
-                          <w:sz w:val="21"/>
-                          <w:szCs w:val="22"/>
-                        </w:rPr>
-                        <w:t xml:space="preserve"> (</w:t>
-                      </w:r>
-                      <w:hyperlink r:id="rId30" w:history="1">
-                        <w:r>
-                          <w:rPr>
-                            <w:rStyle w:val="Hyperlink"/>
-                            <w:rFonts w:ascii="Times New Roman" w:hAnsi="Times New Roman" w:cs="Times New Roman"/>
-                            <w:color w:val="2F5496" w:themeColor="accent1" w:themeShade="BF"/>
-                            <w:sz w:val="21"/>
-                            <w:szCs w:val="22"/>
-                            <w:u w:val="none"/>
-                          </w:rPr>
-                          <w:t>demo</w:t>
-                        </w:r>
-                      </w:hyperlink>
-                      <w:r>
-                        <w:rPr>
-                          <w:rFonts w:ascii="Times New Roman" w:hAnsi="Times New Roman" w:cs="Times New Roman"/>
-                          <w:color w:val="2F5496" w:themeColor="accent1" w:themeShade="BF"/>
-                          <w:sz w:val="21"/>
-                          <w:szCs w:val="22"/>
-                        </w:rPr>
-                        <w:t>).</w:t>
-                      </w:r>
-                    </w:p>
-                    <w:p>
-                      <w:pPr>
-                        <w:pStyle w:val="ListParagraph"/>
-                        <w:numPr>
-                          <w:ilvl w:val="0"/>
-                          <w:numId w:val="6"/>
-                        </w:numPr>
-                        <w:rPr>
-                          <w:rFonts w:ascii="Times New Roman" w:hAnsi="Times New Roman" w:cs="Times New Roman"/>
-                          <w:b/>
-                          <w:bCs/>
-                          <w:color w:val="000000"/>
-                          <w:sz w:val="21"/>
-                          <w:szCs w:val="22"/>
-                        </w:rPr>
-                      </w:pPr>
-                      <w:r>
-                        <w:rPr>
-                          <w:rFonts w:ascii="Times New Roman" w:hAnsi="Times New Roman" w:cs="Times New Roman"/>
-                          <w:b/>
-                          <w:bCs/>
-                          <w:color w:val="000000"/>
-                          <w:sz w:val="21"/>
-                          <w:szCs w:val="22"/>
-                        </w:rPr>
-                        <w:t>Responsibilities:</w:t>
-                      </w:r>
-                    </w:p>
-                    <w:p>
-                      <w:pPr>
-                        <w:pStyle w:val="NormalWeb"/>
-                        <w:numPr>
-                          <w:ilvl w:val="0"/>
-                          <w:numId w:val="7"/>
-                        </w:numPr>
-                        <w:spacing w:before="0" w:beforeAutospacing="0" w:after="0" w:afterAutospacing="0"/>
-                        <w:textAlignment w:val="baseline"/>
-                        <w:rPr>
-                          <w:rFonts w:eastAsia="Calibri"/>
-                          <w:color w:val="000000"/>
-                          <w:sz w:val="21"/>
-                          <w:szCs w:val="22"/>
-                          <w:lang w:eastAsia="en-US"/>
-                        </w:rPr>
-                      </w:pPr>
-                      <w:r>
-                        <w:rPr>
-                          <w:rFonts w:eastAsia="Calibri"/>
-                          <w:color w:val="000000"/>
-                          <w:sz w:val="21"/>
-                          <w:szCs w:val="22"/>
-                          <w:lang w:eastAsia="en-US"/>
-                        </w:rPr>
-                        <w:t xml:space="preserve">Software development using TypeScript, </w:t>
-                      </w:r>
-                      <w:proofErr w:type="spellStart"/>
-                      <w:r>
-                        <w:rPr>
-                          <w:rFonts w:eastAsia="Calibri"/>
-                          <w:color w:val="000000"/>
-                          <w:sz w:val="21"/>
-                          <w:szCs w:val="22"/>
-                          <w:lang w:eastAsia="en-US"/>
-                        </w:rPr>
-                        <w:t>NodeJs</w:t>
-                      </w:r>
-                      <w:proofErr w:type="spellEnd"/>
-                      <w:r>
-                        <w:rPr>
-                          <w:rFonts w:eastAsia="Calibri"/>
-                          <w:color w:val="000000"/>
-                          <w:sz w:val="21"/>
-                          <w:szCs w:val="22"/>
-                          <w:lang w:eastAsia="en-US"/>
-                        </w:rPr>
-                        <w:t xml:space="preserve"> and </w:t>
-                      </w:r>
-                      <w:proofErr w:type="spellStart"/>
-                      <w:r>
-                        <w:rPr>
-                          <w:rFonts w:eastAsia="Calibri"/>
-                          <w:color w:val="000000"/>
-                          <w:sz w:val="21"/>
-                          <w:szCs w:val="22"/>
-                          <w:lang w:eastAsia="en-US"/>
-                        </w:rPr>
-                        <w:t>AngularJs</w:t>
-                      </w:r>
-                      <w:proofErr w:type="spellEnd"/>
-                      <w:r>
-                        <w:rPr>
-                          <w:rFonts w:eastAsia="Calibri"/>
-                          <w:color w:val="000000"/>
-                          <w:sz w:val="21"/>
-                          <w:szCs w:val="22"/>
-                          <w:lang w:eastAsia="en-US"/>
-                        </w:rPr>
-                        <w:t>.</w:t>
-                      </w:r>
-                    </w:p>
-                    <w:p>
-                      <w:pPr>
-                        <w:pStyle w:val="NormalWeb"/>
-                        <w:numPr>
-                          <w:ilvl w:val="0"/>
-                          <w:numId w:val="7"/>
-                        </w:numPr>
-                        <w:spacing w:before="0" w:beforeAutospacing="0" w:after="0" w:afterAutospacing="0"/>
-                        <w:textAlignment w:val="baseline"/>
-                        <w:rPr>
-                          <w:rFonts w:eastAsia="Calibri"/>
-                          <w:color w:val="000000"/>
-                          <w:sz w:val="21"/>
-                          <w:szCs w:val="22"/>
-                          <w:lang w:eastAsia="en-US"/>
-                        </w:rPr>
-                      </w:pPr>
-                      <w:r>
-                        <w:rPr>
-                          <w:rFonts w:eastAsia="Calibri"/>
-                          <w:color w:val="000000"/>
-                          <w:sz w:val="21"/>
-                          <w:szCs w:val="22"/>
-                          <w:lang w:eastAsia="en-US"/>
-                        </w:rPr>
-                        <w:t>Leading a 20+ team of Developers, UX Engineers and Quality Assurance Engineers and overseeing the scrum activi</w:t>
-                      </w:r>
-                      <w:r>
-                        <w:rPr>
-                          <w:rFonts w:eastAsia="Calibri"/>
-                          <w:color w:val="000000"/>
-                          <w:sz w:val="21"/>
-                          <w:szCs w:val="22"/>
-                          <w:lang w:eastAsia="en-US"/>
-                        </w:rPr>
-                        <w:t>ti</w:t>
-                      </w:r>
-                      <w:r>
-                        <w:rPr>
-                          <w:rFonts w:eastAsia="Calibri"/>
-                          <w:color w:val="000000"/>
-                          <w:sz w:val="21"/>
-                          <w:szCs w:val="22"/>
-                          <w:lang w:eastAsia="en-US"/>
-                        </w:rPr>
-                        <w:t>es as the team's Scrum Master.</w:t>
-                      </w:r>
-                    </w:p>
-                    <w:p>
-                      <w:pPr>
-                        <w:pStyle w:val="NormalWeb"/>
-                        <w:numPr>
-                          <w:ilvl w:val="0"/>
-                          <w:numId w:val="7"/>
-                        </w:numPr>
-                        <w:spacing w:before="0" w:beforeAutospacing="0" w:after="0" w:afterAutospacing="0"/>
-                        <w:textAlignment w:val="baseline"/>
-                        <w:rPr>
-                          <w:rFonts w:eastAsia="Calibri"/>
-                          <w:color w:val="000000"/>
-                          <w:sz w:val="21"/>
-                          <w:szCs w:val="22"/>
-                          <w:lang w:eastAsia="en-US"/>
-                        </w:rPr>
-                      </w:pPr>
-                      <w:r>
-                        <w:rPr>
-                          <w:rFonts w:eastAsia="Calibri"/>
-                          <w:color w:val="000000"/>
-                          <w:sz w:val="21"/>
-                          <w:szCs w:val="22"/>
-                          <w:lang w:eastAsia="en-US"/>
-                        </w:rPr>
-                        <w:t>Communicating with current and potential clients for product engineering and customisations.</w:t>
-                      </w:r>
-                    </w:p>
-                    <w:p>
-                      <w:pPr>
-                        <w:pStyle w:val="ListParagraph"/>
-                        <w:ind w:left="1440"/>
-                        <w:rPr>
-                          <w:rFonts w:ascii="Times New Roman" w:hAnsi="Times New Roman" w:cs="Times New Roman"/>
-                          <w:color w:val="000000"/>
-                        </w:rPr>
-                      </w:pPr>
-                    </w:p>
-                    <w:p>
-                      <w:pPr>
-                        <w:rPr>
-                          <w:rFonts w:ascii="Times New Roman" w:hAnsi="Times New Roman" w:cs="Times New Roman"/>
-                          <w:bCs/>
-                          <w:color w:val="38465A"/>
-                        </w:rPr>
-                      </w:pPr>
-                    </w:p>
-                  </w:txbxContent>
-                </v:textbox>
-              </v:shape>
-            </w:pict>
-          </mc:Fallback>
-        </mc:AlternateContent>
-      </w:r>
-      <w:r>
-        <w:rPr>
-          <w:rFonts w:ascii="Times New Roman" w:hAnsi="Times New Roman" w:cs="Times New Roman"/>
-          <w:noProof/>
-        </w:rPr>
-        <mc:AlternateContent>
-          <mc:Choice Requires="wps">
-            <w:drawing>
-              <wp:anchor distT="0" distB="0" distL="114300" distR="114300" simplePos="0" relativeHeight="251634176" behindDoc="0" locked="0" layoutInCell="1" allowOverlap="1" wp14:anchorId="13DD8369" wp14:editId="4662CC50">
-                <wp:simplePos x="0" y="0"/>
-                <wp:positionH relativeFrom="column">
-                  <wp:posOffset>4427855</wp:posOffset>
-                </wp:positionH>
-                <wp:positionV relativeFrom="paragraph">
-                  <wp:posOffset>7456574</wp:posOffset>
-                </wp:positionV>
-                <wp:extent cx="2077720" cy="267335"/>
-                <wp:effectExtent l="0" t="0" r="0" b="0"/>
-                <wp:wrapNone/>
-                <wp:docPr id="48" name="Text Box 48"/>
-                <wp:cNvGraphicFramePr/>
-                <a:graphic xmlns:a="http://schemas.openxmlformats.org/drawingml/2006/main">
-                  <a:graphicData uri="http://schemas.microsoft.com/office/word/2010/wordprocessingShape">
-                    <wps:wsp>
-                      <wps:cNvSpPr txBox="1"/>
-                      <wps:spPr>
-                        <a:xfrm>
-                          <a:off x="0" y="0"/>
-                          <a:ext cx="2077720" cy="267335"/>
-                        </a:xfrm>
-                        <a:prstGeom prst="rect">
-                          <a:avLst/>
-                        </a:prstGeom>
-                        <a:noFill/>
-                        <a:ln w="6350">
-                          <a:noFill/>
-                        </a:ln>
-                      </wps:spPr>
-                      <wps:txbx>
-                        <w:txbxContent>
-                          <w:p>
-                            <w:pPr>
-                              <w:jc w:val="right"/>
-                              <w:rPr>
-                                <w:rFonts w:ascii="Times New Roman" w:hAnsi="Times New Roman" w:cs="Times New Roman"/>
-                                <w:b/>
-                                <w:bCs/>
-                                <w:color w:val="B38A31"/>
-                              </w:rPr>
-                            </w:pPr>
-                            <w:r>
-                              <w:rPr>
-                                <w:rFonts w:ascii="Times New Roman" w:hAnsi="Times New Roman" w:cs="Times New Roman"/>
-                                <w:b/>
-                                <w:bCs/>
-                                <w:color w:val="B38A31"/>
-                              </w:rPr>
-                              <w:t>Aug</w:t>
-                            </w:r>
-                            <w:r>
-                              <w:rPr>
-                                <w:rFonts w:ascii="Times New Roman" w:hAnsi="Times New Roman" w:cs="Times New Roman"/>
-                                <w:b/>
-                                <w:bCs/>
-                                <w:color w:val="B38A31"/>
-                              </w:rPr>
-                              <w:t xml:space="preserve"> 201</w:t>
-                            </w:r>
-                            <w:r>
-                              <w:rPr>
-                                <w:rFonts w:ascii="Times New Roman" w:hAnsi="Times New Roman" w:cs="Times New Roman"/>
-                                <w:b/>
-                                <w:bCs/>
-                                <w:color w:val="B38A31"/>
-                              </w:rPr>
-                              <w:t>7</w:t>
-                            </w:r>
-                            <w:r>
-                              <w:rPr>
-                                <w:rFonts w:ascii="Times New Roman" w:hAnsi="Times New Roman" w:cs="Times New Roman"/>
-                                <w:b/>
-                                <w:bCs/>
-                                <w:color w:val="B38A31"/>
-                              </w:rPr>
-                              <w:t xml:space="preserve"> </w:t>
-                            </w:r>
-                            <w:r>
-                              <w:rPr>
-                                <w:rFonts w:ascii="Times New Roman" w:hAnsi="Times New Roman" w:cs="Times New Roman"/>
-                                <w:b/>
-                                <w:bCs/>
-                                <w:color w:val="B38A31"/>
-                              </w:rPr>
-                              <w:t xml:space="preserve">– </w:t>
-                            </w:r>
-                            <w:r>
-                              <w:rPr>
-                                <w:rFonts w:ascii="Times New Roman" w:hAnsi="Times New Roman" w:cs="Times New Roman"/>
-                                <w:b/>
-                                <w:bCs/>
-                                <w:color w:val="B38A31"/>
-                              </w:rPr>
-                              <w:t>Jun 2018</w:t>
-                            </w:r>
-                          </w:p>
-                        </w:txbxContent>
-                      </wps:txbx>
-                      <wps:bodyPr rot="0" spcFirstLastPara="0" vertOverflow="overflow" horzOverflow="overflow" vert="horz" wrap="square" lIns="91440" tIns="45720" rIns="91440" bIns="45720" numCol="1" spcCol="0" rtlCol="0" fromWordArt="0" anchor="t" anchorCtr="0" forceAA="0" compatLnSpc="1">
-                        <a:prstTxWarp prst="textNoShape">
-                          <a:avLst/>
-                        </a:prstTxWarp>
-                        <a:noAutofit/>
-                      </wps:bodyPr>
-                    </wps:wsp>
-                  </a:graphicData>
-                </a:graphic>
-              </wp:anchor>
-            </w:drawing>
-          </mc:Choice>
-          <mc:Fallback>
-            <w:pict>
-              <v:shape w14:anchorId="13DD8369" id="Text Box 48" o:spid="_x0000_s1051" type="#_x0000_t202" style="position:absolute;margin-left:348.65pt;margin-top:587.15pt;width:163.6pt;height:21.05pt;z-index:251634176;visibility:visible;mso-wrap-style:square;mso-wrap-distance-left:9pt;mso-wrap-distance-top:0;mso-wrap-distance-right:9pt;mso-wrap-distance-bottom:0;mso-position-horizontal:absolute;mso-position-horizontal-relative:text;mso-position-vertical:absolute;mso-position-vertical-relative:text;v-text-anchor:top" o:gfxdata="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" filled="f" stroked="f" strokeweight=".5pt">
-                <v:textbox>
-                  <w:txbxContent>
-                    <w:p>
-                      <w:pPr>
-                        <w:jc w:val="right"/>
-                        <w:rPr>
-                          <w:rFonts w:ascii="Times New Roman" w:hAnsi="Times New Roman" w:cs="Times New Roman"/>
-                          <w:b/>
-                          <w:bCs/>
-                          <w:color w:val="B38A31"/>
-                        </w:rPr>
-                      </w:pPr>
-                      <w:r>
-                        <w:rPr>
-                          <w:rFonts w:ascii="Times New Roman" w:hAnsi="Times New Roman" w:cs="Times New Roman"/>
-                          <w:b/>
-                          <w:bCs/>
-                          <w:color w:val="B38A31"/>
-                        </w:rPr>
-                        <w:t>Aug</w:t>
-                      </w:r>
-                      <w:r>
-                        <w:rPr>
-                          <w:rFonts w:ascii="Times New Roman" w:hAnsi="Times New Roman" w:cs="Times New Roman"/>
-                          <w:b/>
-                          <w:bCs/>
-                          <w:color w:val="B38A31"/>
-                        </w:rPr>
-                        <w:t xml:space="preserve"> 201</w:t>
-                      </w:r>
-                      <w:r>
-                        <w:rPr>
-                          <w:rFonts w:ascii="Times New Roman" w:hAnsi="Times New Roman" w:cs="Times New Roman"/>
-                          <w:b/>
-                          <w:bCs/>
-                          <w:color w:val="B38A31"/>
-                        </w:rPr>
-                        <w:t>7</w:t>
-                      </w:r>
-                      <w:r>
-                        <w:rPr>
-                          <w:rFonts w:ascii="Times New Roman" w:hAnsi="Times New Roman" w:cs="Times New Roman"/>
-                          <w:b/>
-                          <w:bCs/>
-                          <w:color w:val="B38A31"/>
-                        </w:rPr>
-                        <w:t xml:space="preserve"> </w:t>
-                      </w:r>
-                      <w:r>
-                        <w:rPr>
-                          <w:rFonts w:ascii="Times New Roman" w:hAnsi="Times New Roman" w:cs="Times New Roman"/>
-                          <w:b/>
-                          <w:bCs/>
-                          <w:color w:val="B38A31"/>
-                        </w:rPr>
-                        <w:t xml:space="preserve">– </w:t>
-                      </w:r>
-                      <w:r>
-                        <w:rPr>
-                          <w:rFonts w:ascii="Times New Roman" w:hAnsi="Times New Roman" w:cs="Times New Roman"/>
-                          <w:b/>
-                          <w:bCs/>
-                          <w:color w:val="B38A31"/>
-                        </w:rPr>
-                        <w:t>Jun 2018</w:t>
                       </w:r>
                     </w:p>
                   </w:txbxContent>
@@ -7444,7 +7511,7 @@
                               </w:rPr>
                               <w:t xml:space="preserve"> </w:t>
                             </w:r>
-                            <w:hyperlink r:id="rId31" w:history="1">
+                            <w:hyperlink r:id="rId33" w:history="1">
                               <w:r>
                                 <w:rPr>
                                   <w:rStyle w:val="Hyperlink"/>
@@ -13172,6 +13239,43 @@
                             <w:pPr>
                               <w:pStyle w:val="ListParagraph"/>
                               <w:numPr>
+                                <w:ilvl w:val="1"/>
+                                <w:numId w:val="16"/>
+                              </w:numPr>
+                              <w:rPr>
+                                <w:rFonts w:ascii="Times New Roman" w:hAnsi="Times New Roman" w:cs="Times New Roman"/>
+                                <w:bCs/>
+                                <w:color w:val="38465A"/>
+                                <w:sz w:val="20"/>
+                                <w:szCs w:val="21"/>
+                              </w:rPr>
+                            </w:pPr>
+                            <w:hyperlink r:id="rId57" w:history="1">
+                              <w:r>
+                                <w:rPr>
+                                  <w:rStyle w:val="Hyperlink"/>
+                                  <w:rFonts w:ascii="Times New Roman" w:hAnsi="Times New Roman" w:cs="Times New Roman"/>
+                                  <w:color w:val="2F5496" w:themeColor="accent1" w:themeShade="BF"/>
+                                  <w:sz w:val="21"/>
+                                  <w:szCs w:val="22"/>
+                                  <w:u w:val="none"/>
+                                </w:rPr>
+                                <w:t>Social Computing (INFO90007)</w:t>
+                              </w:r>
+                            </w:hyperlink>
+                            <w:r>
+                              <w:rPr>
+                                <w:rFonts w:ascii="Times New Roman" w:hAnsi="Times New Roman" w:cs="Times New Roman"/>
+                                <w:sz w:val="21"/>
+                                <w:szCs w:val="22"/>
+                              </w:rPr>
+                              <w:t xml:space="preserve"> in 2020.</w:t>
+                            </w:r>
+                          </w:p>
+                          <w:p>
+                            <w:pPr>
+                              <w:pStyle w:val="ListParagraph"/>
+                              <w:numPr>
                                 <w:ilvl w:val="0"/>
                                 <w:numId w:val="16"/>
                               </w:numPr>
@@ -13216,7 +13320,7 @@
                               </w:rPr>
                               <w:t>Mentoring a postgraduate </w:t>
                             </w:r>
-                            <w:hyperlink r:id="rId57" w:tgtFrame="_blank" w:history="1">
+                            <w:hyperlink r:id="rId58" w:tgtFrame="_blank" w:history="1">
                               <w:r>
                                 <w:rPr>
                                   <w:rStyle w:val="Hyperlink"/>
@@ -13378,7 +13482,7 @@
                               </w:rPr>
                               <w:t>Invigilating examinations for </w:t>
                             </w:r>
-                            <w:hyperlink r:id="rId58" w:tgtFrame="_blank" w:history="1">
+                            <w:hyperlink r:id="rId59" w:tgtFrame="_blank" w:history="1">
                               <w:r>
                                 <w:rPr>
                                   <w:rStyle w:val="Hyperlink"/>
@@ -13400,7 +13504,7 @@
                               </w:rPr>
                               <w:t> and </w:t>
                             </w:r>
-                            <w:hyperlink r:id="rId59" w:tgtFrame="_blank" w:history="1">
+                            <w:hyperlink r:id="rId60" w:tgtFrame="_blank" w:history="1">
                               <w:r>
                                 <w:rPr>
                                   <w:rStyle w:val="Hyperlink"/>
@@ -13445,7 +13549,7 @@
           </mc:Choice>
           <mc:Fallback>
             <w:pict>
-              <v:shape w14:anchorId="33403545" id="Text Box 65" o:spid="_x0000_s1085" type="#_x0000_t202" style="position:absolute;margin-left:-56.4pt;margin-top:-34.5pt;width:558.4pt;height:149.15pt;z-index:251680256;visibility:visible;mso-wrap-style:square;mso-width-percent:0;mso-height-percent:0;mso-wrap-distance-left:9pt;mso-wrap-distance-top:0;mso-wrap-distance-right:9pt;mso-wrap-distance-bottom:0;mso-position-horizontal:absolute;mso-position-horizontal-relative:text;mso-position-vertical:absolute;mso-position-vertical-relative:text;mso-width-percent:0;mso-height-percent:0;mso-width-relative:margin;mso-height-relative:margin;v-text-anchor:top" o:gfxdata="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" filled="f" stroked="f" strokeweight=".5pt">
+              <v:shape w14:anchorId="33403545" id="Text Box 65" o:spid="_x0000_s1083" type="#_x0000_t202" style="position:absolute;margin-left:-56.4pt;margin-top:-34.5pt;width:558.4pt;height:149.15pt;z-index:251680256;visibility:visible;mso-wrap-style:square;mso-width-percent:0;mso-height-percent:0;mso-wrap-distance-left:9pt;mso-wrap-distance-top:0;mso-wrap-distance-right:9pt;mso-wrap-distance-bottom:0;mso-position-horizontal:absolute;mso-position-horizontal-relative:text;mso-position-vertical:absolute;mso-position-vertical-relative:text;mso-width-percent:0;mso-height-percent:0;mso-width-relative:margin;mso-height-relative:margin;v-text-anchor:top" o:gfxdata="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" filled="f" stroked="f" strokeweight=".5pt">
                 <v:textbox>
                   <w:txbxContent>
                     <w:p>
@@ -13487,7 +13591,7 @@
                           <w:szCs w:val="21"/>
                         </w:rPr>
                       </w:pPr>
-                      <w:hyperlink r:id="rId60" w:history="1">
+                      <w:hyperlink r:id="rId61" w:history="1">
                         <w:r>
                           <w:rPr>
                             <w:rStyle w:val="Hyperlink"/>
@@ -13541,7 +13645,7 @@
                           <w:szCs w:val="21"/>
                         </w:rPr>
                       </w:pPr>
-                      <w:hyperlink r:id="rId61" w:history="1">
+                      <w:hyperlink r:id="rId62" w:history="1">
                         <w:r>
                           <w:rPr>
                             <w:rStyle w:val="Hyperlink"/>
@@ -13578,6 +13682,43 @@
                           <w:szCs w:val="22"/>
                         </w:rPr>
                         <w:t>.</w:t>
+                      </w:r>
+                    </w:p>
+                    <w:p>
+                      <w:pPr>
+                        <w:pStyle w:val="ListParagraph"/>
+                        <w:numPr>
+                          <w:ilvl w:val="1"/>
+                          <w:numId w:val="16"/>
+                        </w:numPr>
+                        <w:rPr>
+                          <w:rFonts w:ascii="Times New Roman" w:hAnsi="Times New Roman" w:cs="Times New Roman"/>
+                          <w:bCs/>
+                          <w:color w:val="38465A"/>
+                          <w:sz w:val="20"/>
+                          <w:szCs w:val="21"/>
+                        </w:rPr>
+                      </w:pPr>
+                      <w:hyperlink r:id="rId63" w:history="1">
+                        <w:r>
+                          <w:rPr>
+                            <w:rStyle w:val="Hyperlink"/>
+                            <w:rFonts w:ascii="Times New Roman" w:hAnsi="Times New Roman" w:cs="Times New Roman"/>
+                            <w:color w:val="2F5496" w:themeColor="accent1" w:themeShade="BF"/>
+                            <w:sz w:val="21"/>
+                            <w:szCs w:val="22"/>
+                            <w:u w:val="none"/>
+                          </w:rPr>
+                          <w:t>Social Computing (INFO90007)</w:t>
+                        </w:r>
+                      </w:hyperlink>
+                      <w:r>
+                        <w:rPr>
+                          <w:rFonts w:ascii="Times New Roman" w:hAnsi="Times New Roman" w:cs="Times New Roman"/>
+                          <w:sz w:val="21"/>
+                          <w:szCs w:val="22"/>
+                        </w:rPr>
+                        <w:t xml:space="preserve"> in 2020.</w:t>
                       </w:r>
                     </w:p>
                     <w:p>
@@ -13628,7 +13769,7 @@
                         </w:rPr>
                         <w:t>Mentoring a postgraduate </w:t>
                       </w:r>
-                      <w:hyperlink r:id="rId62" w:tgtFrame="_blank" w:history="1">
+                      <w:hyperlink r:id="rId64" w:tgtFrame="_blank" w:history="1">
                         <w:r>
                           <w:rPr>
                             <w:rStyle w:val="Hyperlink"/>
@@ -13790,7 +13931,7 @@
                         </w:rPr>
                         <w:t>Invigilating examinations for </w:t>
                       </w:r>
-                      <w:hyperlink r:id="rId63" w:tgtFrame="_blank" w:history="1">
+                      <w:hyperlink r:id="rId65" w:tgtFrame="_blank" w:history="1">
                         <w:r>
                           <w:rPr>
                             <w:rStyle w:val="Hyperlink"/>
@@ -13812,7 +13953,7 @@
                         </w:rPr>
                         <w:t> and </w:t>
                       </w:r>
-                      <w:hyperlink r:id="rId64" w:tgtFrame="_blank" w:history="1">
+                      <w:hyperlink r:id="rId66" w:tgtFrame="_blank" w:history="1">
                         <w:r>
                           <w:rPr>
                             <w:rStyle w:val="Hyperlink"/>
@@ -15246,7 +15387,7 @@
                                 </w:rPr>
                                 <w:t xml:space="preserve"> </w:t>
                               </w:r>
-                              <w:hyperlink r:id="rId65" w:history="1">
+                              <w:hyperlink r:id="rId67" w:history="1">
                                 <w:r>
                                   <w:rPr>
                                     <w:rStyle w:val="Hyperlink"/>
@@ -15932,7 +16073,7 @@
                           </w:rPr>
                           <w:t xml:space="preserve"> </w:t>
                         </w:r>
-                        <w:hyperlink r:id="rId66" w:history="1">
+                        <w:hyperlink r:id="rId68" w:history="1">
                           <w:r>
                             <w:rPr>
                               <w:rStyle w:val="Hyperlink"/>
@@ -16957,7 +17098,7 @@
                                 </w:rPr>
                                 <w:t xml:space="preserve">See FIT Chronicle:   </w:t>
                               </w:r>
-                              <w:hyperlink r:id="rId67" w:history="1">
+                              <w:hyperlink r:id="rId69" w:history="1">
                                 <w:r>
                                   <w:rPr>
                                     <w:rStyle w:val="Hyperlink"/>
@@ -16983,7 +17124,7 @@
                                 </w:rPr>
                                 <w:t xml:space="preserve">   </w:t>
                               </w:r>
-                              <w:hyperlink r:id="rId68" w:history="1">
+                              <w:hyperlink r:id="rId70" w:history="1">
                                 <w:r>
                                   <w:rPr>
                                     <w:rStyle w:val="Hyperlink"/>
@@ -17743,7 +17884,7 @@
                           </w:rPr>
                           <w:t xml:space="preserve">See FIT Chronicle:   </w:t>
                         </w:r>
-                        <w:hyperlink r:id="rId69" w:history="1">
+                        <w:hyperlink r:id="rId71" w:history="1">
                           <w:r>
                             <w:rPr>
                               <w:rStyle w:val="Hyperlink"/>
@@ -17769,7 +17910,7 @@
                           </w:rPr>
                           <w:t xml:space="preserve">   </w:t>
                         </w:r>
-                        <w:hyperlink r:id="rId70" w:history="1">
+                        <w:hyperlink r:id="rId72" w:history="1">
                           <w:r>
                             <w:rPr>
                               <w:rStyle w:val="Hyperlink"/>
@@ -18256,8 +18397,8 @@
       </w:pPr>
     </w:p>
     <w:sectPr>
-      <w:footerReference w:type="even" r:id="rId71"/>
-      <w:footerReference w:type="default" r:id="rId72"/>
+      <w:footerReference w:type="even" r:id="rId73"/>
+      <w:footerReference w:type="default" r:id="rId74"/>
       <w:pgSz w:w="11901" w:h="16840"/>
       <w:pgMar w:top="1440" w:right="1440" w:bottom="1440" w:left="1440" w:header="709" w:footer="709" w:gutter="0"/>
       <w:cols w:space="708"/>

</xml_diff>